<commit_message>
Created barebones table functionality
Added ability to add patients to the table, with demonstration of patient with ID 1
</commit_message>
<xml_diff>
--- a/Documentation/Design Rationale.docx
+++ b/Documentation/Design Rationale.docx
@@ -13,6 +13,26 @@
           <w:lang w:val="en-US"/>
         </w:rPr>
         <w:t>Design Rationale</w:t>
+      </w:r>
+    </w:p>
+    <w:p>
+      <w:pPr>
+        <w:rPr>
+          <w:lang w:val="en-US"/>
+        </w:rPr>
+      </w:pPr>
+    </w:p>
+    <w:p>
+      <w:pPr>
+        <w:rPr>
+          <w:lang w:val="en-US"/>
+        </w:rPr>
+      </w:pPr>
+      <w:r>
+        <w:rPr>
+          <w:lang w:val="en-US"/>
+        </w:rPr>
+        <w:t xml:space="preserve">The reason we used an observer </w:t>
       </w:r>
     </w:p>
     <w:sectPr>

</xml_diff>

<commit_message>
Fixed displaying cholesterol, added ability to specify ID
Added a text field to enter the ID of the patient that is to be added. Fixed the request of the cholesterol and added this to display on the table
</commit_message>
<xml_diff>
--- a/Documentation/Design Rationale.docx
+++ b/Documentation/Design Rationale.docx
@@ -28,11 +28,128 @@
           <w:lang w:val="en-US"/>
         </w:rPr>
       </w:pPr>
-      <w:r>
-        <w:rPr>
-          <w:lang w:val="en-US"/>
-        </w:rPr>
-        <w:t xml:space="preserve">The reason we used an observer </w:t>
+    </w:p>
+    <w:p>
+      <w:pPr>
+        <w:rPr>
+          <w:lang w:val="en-US"/>
+        </w:rPr>
+      </w:pPr>
+      <w:r>
+        <w:rPr>
+          <w:lang w:val="en-US"/>
+        </w:rPr>
+        <w:t xml:space="preserve">Originally intended to use an adaptor to use Patient class inside the </w:t>
+      </w:r>
+      <w:proofErr w:type="spellStart"/>
+      <w:r>
+        <w:rPr>
+          <w:lang w:val="en-US"/>
+        </w:rPr>
+        <w:t>ObservableList</w:t>
+      </w:r>
+      <w:proofErr w:type="spellEnd"/>
+      <w:r>
+        <w:rPr>
+          <w:lang w:val="en-US"/>
+        </w:rPr>
+        <w:t xml:space="preserve">, but Patient did not allow child classes to be compatible with requesting and parsing the server data through the </w:t>
+      </w:r>
+      <w:proofErr w:type="spellStart"/>
+      <w:r>
+        <w:rPr>
+          <w:lang w:val="en-US"/>
+        </w:rPr>
+        <w:t>hapi-fhir</w:t>
+      </w:r>
+      <w:proofErr w:type="spellEnd"/>
+      <w:r>
+        <w:rPr>
+          <w:lang w:val="en-US"/>
+        </w:rPr>
+        <w:t xml:space="preserve"> </w:t>
+      </w:r>
+      <w:proofErr w:type="gramStart"/>
+      <w:r>
+        <w:rPr>
+          <w:lang w:val="en-US"/>
+        </w:rPr>
+        <w:t>API</w:t>
+      </w:r>
+      <w:proofErr w:type="gramEnd"/>
+      <w:r>
+        <w:rPr>
+          <w:lang w:val="en-US"/>
+        </w:rPr>
+        <w:t xml:space="preserve"> so it was decided that a new </w:t>
+      </w:r>
+      <w:proofErr w:type="spellStart"/>
+      <w:r>
+        <w:rPr>
+          <w:lang w:val="en-US"/>
+        </w:rPr>
+        <w:t>cholesterolPatient</w:t>
+      </w:r>
+      <w:proofErr w:type="spellEnd"/>
+      <w:r>
+        <w:rPr>
+          <w:lang w:val="en-US"/>
+        </w:rPr>
+        <w:t xml:space="preserve"> class was to be made</w:t>
+      </w:r>
+    </w:p>
+    <w:p>
+      <w:pPr>
+        <w:pStyle w:val="ListParagraph"/>
+        <w:numPr>
+          <w:ilvl w:val="0"/>
+          <w:numId w:val="1"/>
+        </w:numPr>
+        <w:rPr>
+          <w:lang w:val="en-US"/>
+        </w:rPr>
+      </w:pPr>
+      <w:r>
+        <w:rPr>
+          <w:lang w:val="en-US"/>
+        </w:rPr>
+        <w:t>More lightweight</w:t>
+      </w:r>
+    </w:p>
+    <w:p>
+      <w:pPr>
+        <w:pStyle w:val="ListParagraph"/>
+        <w:numPr>
+          <w:ilvl w:val="0"/>
+          <w:numId w:val="1"/>
+        </w:numPr>
+        <w:rPr>
+          <w:lang w:val="en-US"/>
+        </w:rPr>
+      </w:pPr>
+      <w:r>
+        <w:rPr>
+          <w:lang w:val="en-US"/>
+        </w:rPr>
+        <w:t>Easier access to relevant information</w:t>
+      </w:r>
+    </w:p>
+    <w:p>
+      <w:pPr>
+        <w:pStyle w:val="ListParagraph"/>
+        <w:numPr>
+          <w:ilvl w:val="0"/>
+          <w:numId w:val="1"/>
+        </w:numPr>
+        <w:rPr>
+          <w:lang w:val="en-US"/>
+        </w:rPr>
+      </w:pPr>
+      <w:r>
+        <w:rPr>
+          <w:lang w:val="en-US"/>
+        </w:rPr>
+        <w:t>Compatible with TableView</w:t>
       </w:r>
     </w:p>
     <w:sectPr>
@@ -43,6 +160,126 @@
     </w:sectPr>
   </w:body>
 </w:document>
+</file>
+
+<file path=word/numbering.xml><?xml version="1.0" encoding="utf-8"?>
+<w:numbering xmlns:wpc="http://schemas.microsoft.com/office/word/2010/wordprocessingCanvas" xmlns:cx="http://schemas.microsoft.com/office/drawing/2014/chartex" xmlns:cx1="http://schemas.microsoft.com/office/drawing/2015/9/8/chartex" xmlns:cx2="http://schemas.microsoft.com/office/drawing/2015/10/21/chartex" xmlns:cx3="http://schemas.microsoft.com/office/drawing/2016/5/9/chartex" xmlns:cx4="http://schemas.microsoft.com/office/drawing/2016/5/10/chartex" xmlns:cx5="http://schemas.microsoft.com/office/drawing/2016/5/11/chartex" xmlns:cx6="http://schemas.microsoft.com/office/drawing/2016/5/12/chartex" xmlns:cx7="http://schemas.microsoft.com/office/drawing/2016/5/13/chartex" xmlns:cx8="http://schemas.microsoft.com/office/drawing/2016/5/14/chartex" xmlns:mc="http://schemas.openxmlformats.org/markup-compatibility/2006" xmlns:aink="http://schemas.microsoft.com/office/drawing/2016/ink" xmlns:am3d="http://schemas.microsoft.com/office/drawing/2017/model3d" xmlns:o="urn:schemas-microsoft-com:office:office" xmlns:r="http://schemas.openxmlformats.org/officeDocument/2006/relationships" xmlns:m="http://schemas.openxmlformats.org/officeDocument/2006/math" xmlns:v="urn:schemas-microsoft-com:vml" xmlns:wp14="http://schemas.microsoft.com/office/word/2010/wordprocessingDrawing" xmlns:wp="http://schemas.openxmlformats.org/drawingml/2006/wordprocessingDrawing" xmlns:w10="urn:schemas-microsoft-com:office:word" xmlns:w="http://schemas.openxmlformats.org/wordprocessingml/2006/main" xmlns:w14="http://schemas.microsoft.com/office/word/2010/wordml" xmlns:w15="http://schemas.microsoft.com/office/word/2012/wordml" xmlns:w16cex="http://schemas.microsoft.com/office/word/2018/wordml/cex" xmlns:w16cid="http://schemas.microsoft.com/office/word/2016/wordml/cid" xmlns:w16="http://schemas.microsoft.com/office/word/2018/wordml" xmlns:w16se="http://schemas.microsoft.com/office/word/2015/wordml/symex" xmlns:wpg="http://schemas.microsoft.com/office/word/2010/wordprocessingGroup" xmlns:wpi="http://schemas.microsoft.com/office/word/2010/wordprocessingInk" xmlns:wne="http://schemas.microsoft.com/office/word/2006/wordml" xmlns:wps="http://schemas.microsoft.com/office/word/2010/wordprocessingShape" mc:Ignorable="w14 w15 w16se w16cid w16 w16cex wp14">
+  <w:abstractNum w:abstractNumId="0" w15:restartNumberingAfterBreak="0">
+    <w:nsid w:val="4C7975E4"/>
+    <w:multiLevelType w:val="hybridMultilevel"/>
+    <w:tmpl w:val="A774BA14"/>
+    <w:lvl w:ilvl="0" w:tplc="937A23FA">
+      <w:numFmt w:val="bullet"/>
+      <w:lvlText w:val="-"/>
+      <w:lvlJc w:val="left"/>
+      <w:pPr>
+        <w:ind w:left="720" w:hanging="360"/>
+      </w:pPr>
+      <w:rPr>
+        <w:rFonts w:ascii="Calibri" w:eastAsiaTheme="minorEastAsia" w:hAnsi="Calibri" w:cs="Calibri" w:hint="default"/>
+      </w:rPr>
+    </w:lvl>
+    <w:lvl w:ilvl="1" w:tplc="08090003" w:tentative="1">
+      <w:start w:val="1"/>
+      <w:numFmt w:val="bullet"/>
+      <w:lvlText w:val="o"/>
+      <w:lvlJc w:val="left"/>
+      <w:pPr>
+        <w:ind w:left="1440" w:hanging="360"/>
+      </w:pPr>
+      <w:rPr>
+        <w:rFonts w:ascii="Courier New" w:hAnsi="Courier New" w:hint="default"/>
+      </w:rPr>
+    </w:lvl>
+    <w:lvl w:ilvl="2" w:tplc="08090005" w:tentative="1">
+      <w:start w:val="1"/>
+      <w:numFmt w:val="bullet"/>
+      <w:lvlText w:val=""/>
+      <w:lvlJc w:val="left"/>
+      <w:pPr>
+        <w:ind w:left="2160" w:hanging="360"/>
+      </w:pPr>
+      <w:rPr>
+        <w:rFonts w:ascii="Wingdings" w:hAnsi="Wingdings" w:hint="default"/>
+      </w:rPr>
+    </w:lvl>
+    <w:lvl w:ilvl="3" w:tplc="08090001" w:tentative="1">
+      <w:start w:val="1"/>
+      <w:numFmt w:val="bullet"/>
+      <w:lvlText w:val=""/>
+      <w:lvlJc w:val="left"/>
+      <w:pPr>
+        <w:ind w:left="2880" w:hanging="360"/>
+      </w:pPr>
+      <w:rPr>
+        <w:rFonts w:ascii="Symbol" w:hAnsi="Symbol" w:hint="default"/>
+      </w:rPr>
+    </w:lvl>
+    <w:lvl w:ilvl="4" w:tplc="08090003" w:tentative="1">
+      <w:start w:val="1"/>
+      <w:numFmt w:val="bullet"/>
+      <w:lvlText w:val="o"/>
+      <w:lvlJc w:val="left"/>
+      <w:pPr>
+        <w:ind w:left="3600" w:hanging="360"/>
+      </w:pPr>
+      <w:rPr>
+        <w:rFonts w:ascii="Courier New" w:hAnsi="Courier New" w:hint="default"/>
+      </w:rPr>
+    </w:lvl>
+    <w:lvl w:ilvl="5" w:tplc="08090005" w:tentative="1">
+      <w:start w:val="1"/>
+      <w:numFmt w:val="bullet"/>
+      <w:lvlText w:val=""/>
+      <w:lvlJc w:val="left"/>
+      <w:pPr>
+        <w:ind w:left="4320" w:hanging="360"/>
+      </w:pPr>
+      <w:rPr>
+        <w:rFonts w:ascii="Wingdings" w:hAnsi="Wingdings" w:hint="default"/>
+      </w:rPr>
+    </w:lvl>
+    <w:lvl w:ilvl="6" w:tplc="08090001" w:tentative="1">
+      <w:start w:val="1"/>
+      <w:numFmt w:val="bullet"/>
+      <w:lvlText w:val=""/>
+      <w:lvlJc w:val="left"/>
+      <w:pPr>
+        <w:ind w:left="5040" w:hanging="360"/>
+      </w:pPr>
+      <w:rPr>
+        <w:rFonts w:ascii="Symbol" w:hAnsi="Symbol" w:hint="default"/>
+      </w:rPr>
+    </w:lvl>
+    <w:lvl w:ilvl="7" w:tplc="08090003" w:tentative="1">
+      <w:start w:val="1"/>
+      <w:numFmt w:val="bullet"/>
+      <w:lvlText w:val="o"/>
+      <w:lvlJc w:val="left"/>
+      <w:pPr>
+        <w:ind w:left="5760" w:hanging="360"/>
+      </w:pPr>
+      <w:rPr>
+        <w:rFonts w:ascii="Courier New" w:hAnsi="Courier New" w:hint="default"/>
+      </w:rPr>
+    </w:lvl>
+    <w:lvl w:ilvl="8" w:tplc="08090005" w:tentative="1">
+      <w:start w:val="1"/>
+      <w:numFmt w:val="bullet"/>
+      <w:lvlText w:val=""/>
+      <w:lvlJc w:val="left"/>
+      <w:pPr>
+        <w:ind w:left="6480" w:hanging="360"/>
+      </w:pPr>
+      <w:rPr>
+        <w:rFonts w:ascii="Wingdings" w:hAnsi="Wingdings" w:hint="default"/>
+      </w:rPr>
+    </w:lvl>
+  </w:abstractNum>
+  <w:num w:numId="1">
+    <w:abstractNumId w:val="0"/>
+  </w:num>
+</w:numbering>
 </file>
 
 <file path=word/styles.xml><?xml version="1.0" encoding="utf-8"?>
@@ -467,6 +704,17 @@
     <w:semiHidden/>
     <w:unhideWhenUsed/>
   </w:style>
+  <w:style w:type="paragraph" w:styleId="ListParagraph">
+    <w:name w:val="List Paragraph"/>
+    <w:basedOn w:val="Normal"/>
+    <w:uiPriority w:val="34"/>
+    <w:qFormat/>
+    <w:rsid w:val="00C8134E"/>
+    <w:pPr>
+      <w:ind w:left="720"/>
+      <w:contextualSpacing/>
+    </w:pPr>
+  </w:style>
 </w:styles>
 </file>
 

</xml_diff>

<commit_message>
re-factored PatientList and Requests
PatientList is no longer dependant on the fhir library. the code that handles the fhir model objects is now handled by requests
</commit_message>
<xml_diff>
--- a/Documentation/Design Rationale.docx
+++ b/Documentation/Design Rationale.docx
@@ -149,7 +149,291 @@
         <w:rPr>
           <w:lang w:val="en-US"/>
         </w:rPr>
-        <w:t>Compatible with TableView</w:t>
+        <w:t xml:space="preserve">Compatible with </w:t>
+      </w:r>
+      <w:proofErr w:type="spellStart"/>
+      <w:r>
+        <w:rPr>
+          <w:lang w:val="en-US"/>
+        </w:rPr>
+        <w:t>TableView</w:t>
+      </w:r>
+      <w:proofErr w:type="spellEnd"/>
+    </w:p>
+    <w:p>
+      <w:pPr>
+        <w:rPr>
+          <w:lang w:val="en-US"/>
+        </w:rPr>
+      </w:pPr>
+    </w:p>
+    <w:p>
+      <w:pPr>
+        <w:rPr>
+          <w:lang w:val="en-US"/>
+        </w:rPr>
+      </w:pPr>
+    </w:p>
+    <w:p>
+      <w:pPr>
+        <w:rPr>
+          <w:lang w:val="en-US"/>
+        </w:rPr>
+      </w:pPr>
+    </w:p>
+    <w:p>
+      <w:pPr>
+        <w:rPr>
+          <w:lang w:val="en-US"/>
+        </w:rPr>
+      </w:pPr>
+      <w:r>
+        <w:rPr>
+          <w:lang w:val="en-US"/>
+        </w:rPr>
+        <w:t>Main Class:</w:t>
+      </w:r>
+    </w:p>
+    <w:p>
+      <w:pPr>
+        <w:rPr>
+          <w:lang w:val="en-US"/>
+        </w:rPr>
+      </w:pPr>
+      <w:r>
+        <w:rPr>
+          <w:lang w:val="en-US"/>
+        </w:rPr>
+        <w:t xml:space="preserve">This class extends </w:t>
+      </w:r>
+      <w:r>
+        <w:rPr>
+          <w:lang w:val="en-US"/>
+        </w:rPr>
+        <w:t xml:space="preserve">the Application class in the library </w:t>
+      </w:r>
+      <w:proofErr w:type="spellStart"/>
+      <w:r>
+        <w:rPr>
+          <w:lang w:val="en-US"/>
+        </w:rPr>
+        <w:t>javafx</w:t>
+      </w:r>
+      <w:proofErr w:type="spellEnd"/>
+      <w:r>
+        <w:rPr>
+          <w:lang w:val="en-US"/>
+        </w:rPr>
+        <w:t xml:space="preserve">. </w:t>
+      </w:r>
+      <w:r>
+        <w:rPr>
+          <w:lang w:val="en-US"/>
+        </w:rPr>
+        <w:t xml:space="preserve">This enables it to launch the </w:t>
+      </w:r>
+      <w:proofErr w:type="spellStart"/>
+      <w:r>
+        <w:rPr>
+          <w:lang w:val="en-US"/>
+        </w:rPr>
+        <w:t>javafx</w:t>
+      </w:r>
+      <w:proofErr w:type="spellEnd"/>
+      <w:r>
+        <w:rPr>
+          <w:lang w:val="en-US"/>
+        </w:rPr>
+        <w:t xml:space="preserve"> </w:t>
+      </w:r>
+      <w:proofErr w:type="gramStart"/>
+      <w:r>
+        <w:rPr>
+          <w:lang w:val="en-US"/>
+        </w:rPr>
+        <w:t>application</w:t>
+      </w:r>
+      <w:r>
+        <w:rPr>
+          <w:lang w:val="en-US"/>
+        </w:rPr>
+        <w:t>, and</w:t>
+      </w:r>
+      <w:proofErr w:type="gramEnd"/>
+      <w:r>
+        <w:rPr>
+          <w:lang w:val="en-US"/>
+        </w:rPr>
+        <w:t xml:space="preserve"> is given a stage to build the application from. </w:t>
+      </w:r>
+      <w:r>
+        <w:rPr>
+          <w:lang w:val="en-US"/>
+        </w:rPr>
+        <w:t xml:space="preserve">This is essential for any application to </w:t>
+      </w:r>
+    </w:p>
+    <w:p>
+      <w:pPr>
+        <w:rPr>
+          <w:lang w:val="en-US"/>
+        </w:rPr>
+      </w:pPr>
+    </w:p>
+    <w:p>
+      <w:pPr>
+        <w:rPr>
+          <w:lang w:val="en-US"/>
+        </w:rPr>
+      </w:pPr>
+      <w:r>
+        <w:rPr>
+          <w:lang w:val="en-US"/>
+        </w:rPr>
+        <w:t>View classes:</w:t>
+      </w:r>
+    </w:p>
+    <w:p>
+      <w:pPr>
+        <w:rPr>
+          <w:lang w:val="en-US"/>
+        </w:rPr>
+      </w:pPr>
+      <w:r>
+        <w:rPr>
+          <w:lang w:val="en-US"/>
+        </w:rPr>
+        <w:t xml:space="preserve">There are several “View” classes present in the design, such as </w:t>
+      </w:r>
+      <w:proofErr w:type="spellStart"/>
+      <w:r>
+        <w:rPr>
+          <w:lang w:val="en-US"/>
+        </w:rPr>
+        <w:t>Monitor</w:t>
+      </w:r>
+      <w:r>
+        <w:rPr>
+          <w:lang w:val="en-US"/>
+        </w:rPr>
+        <w:t>PatientsTableView</w:t>
+      </w:r>
+      <w:proofErr w:type="spellEnd"/>
+      <w:r>
+        <w:rPr>
+          <w:lang w:val="en-US"/>
+        </w:rPr>
+        <w:t xml:space="preserve"> and </w:t>
+      </w:r>
+      <w:proofErr w:type="spellStart"/>
+      <w:r>
+        <w:rPr>
+          <w:lang w:val="en-US"/>
+        </w:rPr>
+        <w:t>AddPatientsTableView</w:t>
+      </w:r>
+      <w:proofErr w:type="spellEnd"/>
+      <w:r>
+        <w:rPr>
+          <w:lang w:val="en-US"/>
+        </w:rPr>
+        <w:t xml:space="preserve">. These </w:t>
+      </w:r>
+      <w:r>
+        <w:rPr>
+          <w:lang w:val="en-US"/>
+        </w:rPr>
+        <w:t xml:space="preserve">are all </w:t>
+      </w:r>
+      <w:r>
+        <w:rPr>
+          <w:lang w:val="en-US"/>
+        </w:rPr>
+        <w:t xml:space="preserve">children of the </w:t>
+      </w:r>
+      <w:proofErr w:type="spellStart"/>
+      <w:r>
+        <w:rPr>
+          <w:lang w:val="en-US"/>
+        </w:rPr>
+        <w:t>javaFX</w:t>
+      </w:r>
+      <w:proofErr w:type="spellEnd"/>
+      <w:r>
+        <w:rPr>
+          <w:lang w:val="en-US"/>
+        </w:rPr>
+        <w:t xml:space="preserve"> Pane class, as either a </w:t>
+      </w:r>
+      <w:proofErr w:type="spellStart"/>
+      <w:r>
+        <w:rPr>
+          <w:lang w:val="en-US"/>
+        </w:rPr>
+        <w:t>HBox</w:t>
+      </w:r>
+      <w:proofErr w:type="spellEnd"/>
+      <w:r>
+        <w:rPr>
+          <w:lang w:val="en-US"/>
+        </w:rPr>
+        <w:t xml:space="preserve"> or </w:t>
+      </w:r>
+      <w:proofErr w:type="spellStart"/>
+      <w:r>
+        <w:rPr>
+          <w:lang w:val="en-US"/>
+        </w:rPr>
+        <w:t>VBox</w:t>
+      </w:r>
+      <w:proofErr w:type="spellEnd"/>
+      <w:r>
+        <w:rPr>
+          <w:lang w:val="en-US"/>
+        </w:rPr>
+        <w:t>. These view classes were designed with the Open-Closed principal, as they use inheritance</w:t>
+      </w:r>
+      <w:r>
+        <w:rPr>
+          <w:lang w:val="en-US"/>
+        </w:rPr>
+        <w:t xml:space="preserve"> to add functionality to the </w:t>
+      </w:r>
+      <w:r>
+        <w:rPr>
+          <w:lang w:val="en-US"/>
+        </w:rPr>
+        <w:t>Pa</w:t>
+      </w:r>
+      <w:r>
+        <w:rPr>
+          <w:lang w:val="en-US"/>
+        </w:rPr>
+        <w:t>n</w:t>
+      </w:r>
+      <w:r>
+        <w:rPr>
+          <w:lang w:val="en-US"/>
+        </w:rPr>
+        <w:t>e</w:t>
+      </w:r>
+      <w:r>
+        <w:rPr>
+          <w:lang w:val="en-US"/>
+        </w:rPr>
+        <w:t xml:space="preserve"> classes, in order to add content to the container that </w:t>
+      </w:r>
+      <w:r>
+        <w:rPr>
+          <w:lang w:val="en-US"/>
+        </w:rPr>
+        <w:t>the parent classes</w:t>
+      </w:r>
+      <w:r>
+        <w:rPr>
+          <w:lang w:val="en-US"/>
+        </w:rPr>
+        <w:t xml:space="preserve"> provide. </w:t>
       </w:r>
     </w:p>
     <w:sectPr>

</xml_diff>

<commit_message>
Updated documentation and citation
Updated citation of ActionButtonTableCell. Updated some documentation to match code better. moved one method from MonitoredPatientList to PatientList
</commit_message>
<xml_diff>
--- a/Documentation/Design Rationale.docx
+++ b/Documentation/Design Rationale.docx
@@ -435,6 +435,207 @@
         </w:rPr>
         <w:t xml:space="preserve"> provide. </w:t>
       </w:r>
+    </w:p>
+    <w:p>
+      <w:pPr>
+        <w:rPr>
+          <w:lang w:val="en-US"/>
+        </w:rPr>
+      </w:pPr>
+    </w:p>
+    <w:p>
+      <w:pPr>
+        <w:rPr>
+          <w:lang w:val="en-US"/>
+        </w:rPr>
+      </w:pPr>
+      <w:r>
+        <w:rPr>
+          <w:lang w:val="en-US"/>
+        </w:rPr>
+        <w:t xml:space="preserve">The requests class handles all of the </w:t>
+      </w:r>
+      <w:r>
+        <w:rPr>
+          <w:lang w:val="en-US"/>
+        </w:rPr>
+        <w:t>network request</w:t>
+      </w:r>
+      <w:r>
+        <w:rPr>
+          <w:lang w:val="en-US"/>
+        </w:rPr>
+        <w:t xml:space="preserve">s, and from this, all of the data obtaining for the application. </w:t>
+      </w:r>
+      <w:r>
+        <w:rPr>
+          <w:lang w:val="en-US"/>
+        </w:rPr>
+        <w:t xml:space="preserve">In order to make the method of obtaining data independent from the </w:t>
+      </w:r>
+    </w:p>
+    <w:p>
+      <w:pPr>
+        <w:rPr>
+          <w:lang w:val="en-US"/>
+        </w:rPr>
+      </w:pPr>
+    </w:p>
+    <w:p>
+      <w:pPr>
+        <w:rPr>
+          <w:lang w:val="en-US"/>
+        </w:rPr>
+      </w:pPr>
+    </w:p>
+    <w:p>
+      <w:pPr>
+        <w:rPr>
+          <w:lang w:val="en-US"/>
+        </w:rPr>
+      </w:pPr>
+      <w:r>
+        <w:rPr>
+          <w:lang w:val="en-US"/>
+        </w:rPr>
+        <w:t xml:space="preserve">In the system, there are two </w:t>
+      </w:r>
+      <w:proofErr w:type="spellStart"/>
+      <w:r>
+        <w:rPr>
+          <w:lang w:val="en-US"/>
+        </w:rPr>
+        <w:t>PatientList</w:t>
+      </w:r>
+      <w:proofErr w:type="spellEnd"/>
+      <w:r>
+        <w:rPr>
+          <w:lang w:val="en-US"/>
+        </w:rPr>
+        <w:t xml:space="preserve"> classes. The parent class </w:t>
+      </w:r>
+      <w:proofErr w:type="spellStart"/>
+      <w:r>
+        <w:rPr>
+          <w:lang w:val="en-US"/>
+        </w:rPr>
+        <w:t>PatientList</w:t>
+      </w:r>
+      <w:proofErr w:type="spellEnd"/>
+      <w:r>
+        <w:rPr>
+          <w:lang w:val="en-US"/>
+        </w:rPr>
+        <w:t xml:space="preserve"> </w:t>
+      </w:r>
+      <w:r>
+        <w:rPr>
+          <w:lang w:val="en-US"/>
+        </w:rPr>
+        <w:t xml:space="preserve">handles the basic adding </w:t>
+      </w:r>
+      <w:r>
+        <w:rPr>
+          <w:lang w:val="en-US"/>
+        </w:rPr>
+        <w:t xml:space="preserve">and removing </w:t>
+      </w:r>
+      <w:r>
+        <w:rPr>
+          <w:lang w:val="en-US"/>
+        </w:rPr>
+        <w:t xml:space="preserve">of patients to the system, </w:t>
+      </w:r>
+      <w:r>
+        <w:rPr>
+          <w:lang w:val="en-US"/>
+        </w:rPr>
+        <w:t>and the two core attributes of the patient list and the patient getter.</w:t>
+      </w:r>
+      <w:r>
+        <w:rPr>
+          <w:lang w:val="en-US"/>
+        </w:rPr>
+        <w:t xml:space="preserve"> F</w:t>
+      </w:r>
+      <w:r>
+        <w:rPr>
+          <w:lang w:val="en-US"/>
+        </w:rPr>
+        <w:t xml:space="preserve">ollowing the open/closed principle, the parent class is open to modification through inheritance, where a child class can add the lower level functionality that is needed from the </w:t>
+      </w:r>
+      <w:proofErr w:type="spellStart"/>
+      <w:r>
+        <w:rPr>
+          <w:lang w:val="en-US"/>
+        </w:rPr>
+        <w:t>PatientList</w:t>
+      </w:r>
+      <w:proofErr w:type="spellEnd"/>
+      <w:r>
+        <w:rPr>
+          <w:lang w:val="en-US"/>
+        </w:rPr>
+        <w:t>, for exampl</w:t>
+      </w:r>
+      <w:r>
+        <w:rPr>
+          <w:lang w:val="en-US"/>
+        </w:rPr>
+        <w:t xml:space="preserve">e, in the </w:t>
+      </w:r>
+      <w:proofErr w:type="spellStart"/>
+      <w:r>
+        <w:rPr>
+          <w:lang w:val="en-US"/>
+        </w:rPr>
+        <w:t>MonitoredPatient</w:t>
+      </w:r>
+      <w:proofErr w:type="spellEnd"/>
+      <w:r>
+        <w:rPr>
+          <w:lang w:val="en-US"/>
+        </w:rPr>
+        <w:t xml:space="preserve"> class</w:t>
+      </w:r>
+      <w:r>
+        <w:rPr>
+          <w:lang w:val="en-US"/>
+        </w:rPr>
+        <w:t>, it extends functionality to be able to</w:t>
+      </w:r>
+      <w:r>
+        <w:rPr>
+          <w:lang w:val="en-US"/>
+        </w:rPr>
+        <w:t xml:space="preserve"> store and monitor the cholesterol for each of the patients</w:t>
+      </w:r>
+      <w:r>
+        <w:rPr>
+          <w:lang w:val="en-US"/>
+        </w:rPr>
+        <w:t xml:space="preserve">, but still using the core functionality from the parent class. </w:t>
+      </w:r>
+      <w:r>
+        <w:rPr>
+          <w:lang w:val="en-US"/>
+        </w:rPr>
+        <w:t xml:space="preserve">This will allow easy modification if for example, another statistic was needed to be added to the system. </w:t>
+      </w:r>
+    </w:p>
+    <w:p>
+      <w:pPr>
+        <w:rPr>
+          <w:lang w:val="en-US"/>
+        </w:rPr>
+      </w:pPr>
+    </w:p>
+    <w:p>
+      <w:pPr>
+        <w:rPr>
+          <w:lang w:val="en-US"/>
+        </w:rPr>
+      </w:pPr>
     </w:p>
     <w:sectPr>
       <w:pgSz w:w="11900" w:h="16840"/>

</xml_diff>

<commit_message>
Refactored view classes to inheret from Region
instead of each of the views inhereting from V/HBox, they now inheret consistantly from Region
</commit_message>
<xml_diff>
--- a/Documentation/Design Rationale.docx
+++ b/Documentation/Design Rationale.docx
@@ -67,21 +67,7 @@
         <w:rPr>
           <w:lang w:val="en-US"/>
         </w:rPr>
-        <w:t xml:space="preserve"> </w:t>
-      </w:r>
-      <w:proofErr w:type="gramStart"/>
-      <w:r>
-        <w:rPr>
-          <w:lang w:val="en-US"/>
-        </w:rPr>
-        <w:t>API</w:t>
-      </w:r>
-      <w:proofErr w:type="gramEnd"/>
-      <w:r>
-        <w:rPr>
-          <w:lang w:val="en-US"/>
-        </w:rPr>
-        <w:t xml:space="preserve"> so it was decided that a new </w:t>
+        <w:t xml:space="preserve"> API so it was decided that a new </w:t>
       </w:r>
       <w:proofErr w:type="spellStart"/>
       <w:r>
@@ -244,234 +230,282 @@
         <w:rPr>
           <w:lang w:val="en-US"/>
         </w:rPr>
+        <w:t xml:space="preserve"> application</w:t>
+      </w:r>
+      <w:r>
+        <w:rPr>
+          <w:lang w:val="en-US"/>
+        </w:rPr>
+        <w:t xml:space="preserve">, and is given a stage to build the application from. </w:t>
+      </w:r>
+      <w:r>
+        <w:rPr>
+          <w:lang w:val="en-US"/>
+        </w:rPr>
+        <w:t xml:space="preserve">This is essential for any application to </w:t>
+      </w:r>
+    </w:p>
+    <w:p>
+      <w:pPr>
+        <w:rPr>
+          <w:lang w:val="en-US"/>
+        </w:rPr>
+      </w:pPr>
+    </w:p>
+    <w:p>
+      <w:pPr>
+        <w:rPr>
+          <w:lang w:val="en-US"/>
+        </w:rPr>
+      </w:pPr>
+      <w:r>
+        <w:rPr>
+          <w:lang w:val="en-US"/>
+        </w:rPr>
+        <w:t>View classes:</w:t>
+      </w:r>
+    </w:p>
+    <w:p>
+      <w:pPr>
+        <w:rPr>
+          <w:lang w:val="en-US"/>
+        </w:rPr>
+      </w:pPr>
+      <w:r>
+        <w:rPr>
+          <w:lang w:val="en-US"/>
+        </w:rPr>
+        <w:t xml:space="preserve">There are several “View” classes present in the design, such as </w:t>
+      </w:r>
+      <w:proofErr w:type="spellStart"/>
+      <w:r>
+        <w:rPr>
+          <w:lang w:val="en-US"/>
+        </w:rPr>
+        <w:t>Monitor</w:t>
+      </w:r>
+      <w:r>
+        <w:rPr>
+          <w:lang w:val="en-US"/>
+        </w:rPr>
+        <w:t>PatientsTableView</w:t>
+      </w:r>
+      <w:proofErr w:type="spellEnd"/>
+      <w:r>
+        <w:rPr>
+          <w:lang w:val="en-US"/>
+        </w:rPr>
+        <w:t xml:space="preserve"> and </w:t>
+      </w:r>
+      <w:proofErr w:type="spellStart"/>
+      <w:r>
+        <w:rPr>
+          <w:lang w:val="en-US"/>
+        </w:rPr>
+        <w:t>AddPatientsTableView</w:t>
+      </w:r>
+      <w:proofErr w:type="spellEnd"/>
+      <w:r>
+        <w:rPr>
+          <w:lang w:val="en-US"/>
+        </w:rPr>
+        <w:t xml:space="preserve">. These </w:t>
+      </w:r>
+      <w:r>
+        <w:rPr>
+          <w:lang w:val="en-US"/>
+        </w:rPr>
+        <w:t xml:space="preserve">are all </w:t>
+      </w:r>
+      <w:r>
+        <w:rPr>
+          <w:lang w:val="en-US"/>
+        </w:rPr>
+        <w:t xml:space="preserve">children of the </w:t>
+      </w:r>
+      <w:proofErr w:type="spellStart"/>
+      <w:r>
+        <w:rPr>
+          <w:lang w:val="en-US"/>
+        </w:rPr>
+        <w:t>javaFX</w:t>
+      </w:r>
+      <w:proofErr w:type="spellEnd"/>
+      <w:r>
+        <w:rPr>
+          <w:lang w:val="en-US"/>
+        </w:rPr>
         <w:t xml:space="preserve"> </w:t>
       </w:r>
-      <w:proofErr w:type="gramStart"/>
-      <w:r>
-        <w:rPr>
-          <w:lang w:val="en-US"/>
-        </w:rPr>
-        <w:t>application</w:t>
-      </w:r>
-      <w:r>
-        <w:rPr>
-          <w:lang w:val="en-US"/>
-        </w:rPr>
-        <w:t>, and</w:t>
-      </w:r>
-      <w:proofErr w:type="gramEnd"/>
-      <w:r>
-        <w:rPr>
-          <w:lang w:val="en-US"/>
-        </w:rPr>
-        <w:t xml:space="preserve"> is given a stage to build the application from. </w:t>
-      </w:r>
-      <w:r>
-        <w:rPr>
-          <w:lang w:val="en-US"/>
-        </w:rPr>
-        <w:t xml:space="preserve">This is essential for any application to </w:t>
-      </w:r>
-    </w:p>
-    <w:p>
-      <w:pPr>
-        <w:rPr>
-          <w:lang w:val="en-US"/>
-        </w:rPr>
-      </w:pPr>
-    </w:p>
-    <w:p>
-      <w:pPr>
-        <w:rPr>
-          <w:lang w:val="en-US"/>
-        </w:rPr>
-      </w:pPr>
-      <w:r>
-        <w:rPr>
-          <w:lang w:val="en-US"/>
-        </w:rPr>
-        <w:t>View classes:</w:t>
-      </w:r>
-    </w:p>
-    <w:p>
-      <w:pPr>
-        <w:rPr>
-          <w:lang w:val="en-US"/>
-        </w:rPr>
-      </w:pPr>
-      <w:r>
-        <w:rPr>
-          <w:lang w:val="en-US"/>
-        </w:rPr>
-        <w:t xml:space="preserve">There are several “View” classes present in the design, such as </w:t>
+      <w:r>
+        <w:rPr>
+          <w:lang w:val="en-US"/>
+        </w:rPr>
+        <w:t>Region class</w:t>
+      </w:r>
+      <w:r>
+        <w:rPr>
+          <w:lang w:val="en-US"/>
+        </w:rPr>
+        <w:t xml:space="preserve">. </w:t>
+      </w:r>
+      <w:r>
+        <w:rPr>
+          <w:lang w:val="en-US"/>
+        </w:rPr>
+        <w:t xml:space="preserve">This allows them to be easily implementable into any </w:t>
       </w:r>
       <w:proofErr w:type="spellStart"/>
       <w:r>
         <w:rPr>
           <w:lang w:val="en-US"/>
         </w:rPr>
-        <w:t>Monitor</w:t>
-      </w:r>
-      <w:r>
-        <w:rPr>
-          <w:lang w:val="en-US"/>
-        </w:rPr>
-        <w:t>PatientsTableView</w:t>
+        <w:t>javaFX</w:t>
       </w:r>
       <w:proofErr w:type="spellEnd"/>
       <w:r>
         <w:rPr>
           <w:lang w:val="en-US"/>
         </w:rPr>
-        <w:t xml:space="preserve"> and </w:t>
+        <w:t xml:space="preserve"> scene, and gives modularity to how the UI is built</w:t>
+      </w:r>
+      <w:r>
+        <w:rPr>
+          <w:lang w:val="en-US"/>
+        </w:rPr>
+        <w:t xml:space="preserve">, whilst still leaving them relatively closed </w:t>
+      </w:r>
+      <w:r>
+        <w:rPr>
+          <w:lang w:val="en-US"/>
+        </w:rPr>
+        <w:t>These view classes were designed with the Open-Closed principal, as they use inheritance</w:t>
+      </w:r>
+      <w:r>
+        <w:rPr>
+          <w:lang w:val="en-US"/>
+        </w:rPr>
+        <w:t xml:space="preserve"> to add functionality to the </w:t>
+      </w:r>
+      <w:r>
+        <w:rPr>
+          <w:lang w:val="en-US"/>
+        </w:rPr>
+        <w:t>Region</w:t>
+      </w:r>
+      <w:r>
+        <w:rPr>
+          <w:lang w:val="en-US"/>
+        </w:rPr>
+        <w:t xml:space="preserve"> classes, in order to add content to the</w:t>
+      </w:r>
+      <w:r>
+        <w:rPr>
+          <w:lang w:val="en-US"/>
+        </w:rPr>
+        <w:t xml:space="preserve"> region, and being able to use the </w:t>
+      </w:r>
+      <w:r>
+        <w:rPr>
+          <w:lang w:val="en-US"/>
+        </w:rPr>
+        <w:t xml:space="preserve">view classes like any other region, following the </w:t>
       </w:r>
       <w:proofErr w:type="spellStart"/>
       <w:r>
         <w:rPr>
           <w:lang w:val="en-US"/>
         </w:rPr>
-        <w:t>AddPatientsTableView</w:t>
+        <w:t>Liskov</w:t>
       </w:r>
       <w:proofErr w:type="spellEnd"/>
       <w:r>
         <w:rPr>
           <w:lang w:val="en-US"/>
         </w:rPr>
-        <w:t xml:space="preserve">. These </w:t>
-      </w:r>
-      <w:r>
-        <w:rPr>
-          <w:lang w:val="en-US"/>
-        </w:rPr>
-        <w:t xml:space="preserve">are all </w:t>
-      </w:r>
-      <w:r>
-        <w:rPr>
-          <w:lang w:val="en-US"/>
-        </w:rPr>
-        <w:t xml:space="preserve">children of the </w:t>
+        <w:t xml:space="preserve"> substitution principle. </w:t>
+      </w:r>
+    </w:p>
+    <w:p>
+      <w:pPr>
+        <w:rPr>
+          <w:lang w:val="en-US"/>
+        </w:rPr>
+      </w:pPr>
+    </w:p>
+    <w:p>
+      <w:pPr>
+        <w:rPr>
+          <w:lang w:val="en-US"/>
+        </w:rPr>
+      </w:pPr>
+      <w:r>
+        <w:rPr>
+          <w:lang w:val="en-US"/>
+        </w:rPr>
+        <w:t xml:space="preserve">The requests class handles all of the </w:t>
+      </w:r>
+      <w:r>
+        <w:rPr>
+          <w:lang w:val="en-US"/>
+        </w:rPr>
+        <w:t>network request</w:t>
+      </w:r>
+      <w:r>
+        <w:rPr>
+          <w:lang w:val="en-US"/>
+        </w:rPr>
+        <w:t xml:space="preserve">s, and from this, all of the data obtaining for the application. </w:t>
+      </w:r>
+      <w:r>
+        <w:rPr>
+          <w:lang w:val="en-US"/>
+        </w:rPr>
+        <w:t xml:space="preserve">In order to make the method of obtaining data independent from the </w:t>
+      </w:r>
+      <w:r>
+        <w:rPr>
+          <w:lang w:val="en-US"/>
+        </w:rPr>
+        <w:t xml:space="preserve">classes that require this information, </w:t>
+      </w:r>
+      <w:r>
+        <w:rPr>
+          <w:lang w:val="en-US"/>
+        </w:rPr>
+        <w:t xml:space="preserve">and to better conform to the dependency inversion principle, an interface was used </w:t>
+      </w:r>
+      <w:r>
+        <w:rPr>
+          <w:lang w:val="en-US"/>
+        </w:rPr>
+        <w:t xml:space="preserve">to access this service, in the form of </w:t>
       </w:r>
       <w:proofErr w:type="spellStart"/>
       <w:r>
         <w:rPr>
           <w:lang w:val="en-US"/>
         </w:rPr>
-        <w:t>javaFX</w:t>
+        <w:t>GetPatients</w:t>
       </w:r>
       <w:proofErr w:type="spellEnd"/>
       <w:r>
         <w:rPr>
           <w:lang w:val="en-US"/>
         </w:rPr>
-        <w:t xml:space="preserve"> Pane class, as either a </w:t>
-      </w:r>
-      <w:proofErr w:type="spellStart"/>
-      <w:r>
-        <w:rPr>
-          <w:lang w:val="en-US"/>
-        </w:rPr>
-        <w:t>HBox</w:t>
-      </w:r>
-      <w:proofErr w:type="spellEnd"/>
-      <w:r>
-        <w:rPr>
-          <w:lang w:val="en-US"/>
-        </w:rPr>
-        <w:t xml:space="preserve"> or </w:t>
-      </w:r>
-      <w:proofErr w:type="spellStart"/>
-      <w:r>
-        <w:rPr>
-          <w:lang w:val="en-US"/>
-        </w:rPr>
-        <w:t>VBox</w:t>
-      </w:r>
-      <w:proofErr w:type="spellEnd"/>
-      <w:r>
-        <w:rPr>
-          <w:lang w:val="en-US"/>
-        </w:rPr>
-        <w:t>. These view classes were designed with the Open-Closed principal, as they use inheritance</w:t>
-      </w:r>
-      <w:r>
-        <w:rPr>
-          <w:lang w:val="en-US"/>
-        </w:rPr>
-        <w:t xml:space="preserve"> to add functionality to the </w:t>
-      </w:r>
-      <w:r>
-        <w:rPr>
-          <w:lang w:val="en-US"/>
-        </w:rPr>
-        <w:t>Pa</w:t>
-      </w:r>
-      <w:r>
-        <w:rPr>
-          <w:lang w:val="en-US"/>
-        </w:rPr>
-        <w:t>n</w:t>
-      </w:r>
-      <w:r>
-        <w:rPr>
-          <w:lang w:val="en-US"/>
-        </w:rPr>
-        <w:t>e</w:t>
-      </w:r>
-      <w:r>
-        <w:rPr>
-          <w:lang w:val="en-US"/>
-        </w:rPr>
-        <w:t xml:space="preserve"> classes, in order to add content to the container that </w:t>
-      </w:r>
-      <w:r>
-        <w:rPr>
-          <w:lang w:val="en-US"/>
-        </w:rPr>
-        <w:t>the parent classes</w:t>
-      </w:r>
-      <w:r>
-        <w:rPr>
-          <w:lang w:val="en-US"/>
-        </w:rPr>
-        <w:t xml:space="preserve"> provide. </w:t>
-      </w:r>
-    </w:p>
-    <w:p>
-      <w:pPr>
-        <w:rPr>
-          <w:lang w:val="en-US"/>
-        </w:rPr>
-      </w:pPr>
-    </w:p>
-    <w:p>
-      <w:pPr>
-        <w:rPr>
-          <w:lang w:val="en-US"/>
-        </w:rPr>
-      </w:pPr>
-      <w:r>
-        <w:rPr>
-          <w:lang w:val="en-US"/>
-        </w:rPr>
-        <w:t xml:space="preserve">The requests class handles all of the </w:t>
-      </w:r>
-      <w:r>
-        <w:rPr>
-          <w:lang w:val="en-US"/>
-        </w:rPr>
-        <w:t>network request</w:t>
-      </w:r>
-      <w:r>
-        <w:rPr>
-          <w:lang w:val="en-US"/>
-        </w:rPr>
-        <w:t xml:space="preserve">s, and from this, all of the data obtaining for the application. </w:t>
-      </w:r>
-      <w:r>
-        <w:rPr>
-          <w:lang w:val="en-US"/>
-        </w:rPr>
-        <w:t xml:space="preserve">In order to make the method of obtaining data independent from the </w:t>
+        <w:t xml:space="preserve">. </w:t>
+      </w:r>
+      <w:r>
+        <w:rPr>
+          <w:lang w:val="en-US"/>
+        </w:rPr>
+        <w:t>This reduces dependencies on requests so it can be changed more freely</w:t>
+      </w:r>
+      <w:r>
+        <w:rPr>
+          <w:lang w:val="en-US"/>
+        </w:rPr>
+        <w:t xml:space="preserve">, and will allow easier extension of requests if other data is needed in the future. </w:t>
       </w:r>
     </w:p>
     <w:p>

</xml_diff>

<commit_message>
Updated documentation and commenting
Added introduction and other details to design rationale. Added a docstring and several inline comments
</commit_message>
<xml_diff>
--- a/Documentation/Design Rationale.docx
+++ b/Documentation/Design Rationale.docx
@@ -28,6 +28,31 @@
           <w:lang w:val="en-US"/>
         </w:rPr>
       </w:pPr>
+      <w:r>
+        <w:rPr>
+          <w:lang w:val="en-US"/>
+        </w:rPr>
+        <w:t xml:space="preserve">The design of this application takes inspiration from the Model View Controller design pattern and splits the classes present into 3 main categories. The first of these are the view classes that are responsible for how the interface looks and is presented to the user. The second are the data organization classes, being the two patient list classes. These act as somewhat of a controller to organize the data being given to the view classes. Finally, the request classes obtain and handle the incoming data </w:t>
+      </w:r>
+      <w:r>
+        <w:rPr>
+          <w:lang w:val="en-US"/>
+        </w:rPr>
+        <w:t>so it can be used by the controller classes, acting like the core model for the application. The main class brings these classes together in order to create a functional application. Using this approach, only the main and view classes have to be dependent on the UI package used, and only the model classes are dependent on the FHIR requests class used</w:t>
+      </w:r>
+      <w:r>
+        <w:rPr>
+          <w:lang w:val="en-US"/>
+        </w:rPr>
+        <w:t xml:space="preserve">. This leaves the controller classes independent from these external libraries. </w:t>
+      </w:r>
+    </w:p>
+    <w:p>
+      <w:pPr>
+        <w:rPr>
+          <w:lang w:val="en-US"/>
+        </w:rPr>
+      </w:pPr>
     </w:p>
     <w:p>
       <w:pPr>
@@ -67,7 +92,21 @@
         <w:rPr>
           <w:lang w:val="en-US"/>
         </w:rPr>
-        <w:t xml:space="preserve"> API so it was decided that a new </w:t>
+        <w:t xml:space="preserve"> </w:t>
+      </w:r>
+      <w:proofErr w:type="gramStart"/>
+      <w:r>
+        <w:rPr>
+          <w:lang w:val="en-US"/>
+        </w:rPr>
+        <w:t>API</w:t>
+      </w:r>
+      <w:proofErr w:type="gramEnd"/>
+      <w:r>
+        <w:rPr>
+          <w:lang w:val="en-US"/>
+        </w:rPr>
+        <w:t xml:space="preserve"> so it was decided that a new </w:t>
       </w:r>
       <w:proofErr w:type="spellStart"/>
       <w:r>
@@ -230,13 +269,27 @@
         <w:rPr>
           <w:lang w:val="en-US"/>
         </w:rPr>
-        <w:t xml:space="preserve"> application</w:t>
-      </w:r>
-      <w:r>
-        <w:rPr>
-          <w:lang w:val="en-US"/>
-        </w:rPr>
-        <w:t xml:space="preserve">, and is given a stage to build the application from. </w:t>
+        <w:t xml:space="preserve"> </w:t>
+      </w:r>
+      <w:proofErr w:type="gramStart"/>
+      <w:r>
+        <w:rPr>
+          <w:lang w:val="en-US"/>
+        </w:rPr>
+        <w:t>application</w:t>
+      </w:r>
+      <w:r>
+        <w:rPr>
+          <w:lang w:val="en-US"/>
+        </w:rPr>
+        <w:t>, and</w:t>
+      </w:r>
+      <w:proofErr w:type="gramEnd"/>
+      <w:r>
+        <w:rPr>
+          <w:lang w:val="en-US"/>
+        </w:rPr>
+        <w:t xml:space="preserve"> is given a stage to build the application from. </w:t>
       </w:r>
       <w:r>
         <w:rPr>
@@ -443,6 +496,19 @@
         <w:rPr>
           <w:lang w:val="en-US"/>
         </w:rPr>
+        <w:t>Request classes:</w:t>
+      </w:r>
+    </w:p>
+    <w:p>
+      <w:pPr>
+        <w:rPr>
+          <w:lang w:val="en-US"/>
+        </w:rPr>
+      </w:pPr>
+      <w:r>
+        <w:rPr>
+          <w:lang w:val="en-US"/>
+        </w:rPr>
         <w:t xml:space="preserve">The requests class handles all of the </w:t>
       </w:r>
       <w:r>
@@ -505,22 +571,159 @@
         <w:rPr>
           <w:lang w:val="en-US"/>
         </w:rPr>
-        <w:t xml:space="preserve">, and will allow easier extension of requests if other data is needed in the future. </w:t>
-      </w:r>
-    </w:p>
-    <w:p>
-      <w:pPr>
-        <w:rPr>
-          <w:lang w:val="en-US"/>
-        </w:rPr>
-      </w:pPr>
-    </w:p>
-    <w:p>
-      <w:pPr>
-        <w:rPr>
-          <w:lang w:val="en-US"/>
-        </w:rPr>
-      </w:pPr>
+        <w:t>, and will allow easier extension of requests if other data is needed in the future</w:t>
+      </w:r>
+      <w:r>
+        <w:rPr>
+          <w:lang w:val="en-US"/>
+        </w:rPr>
+        <w:t xml:space="preserve">, as well as an easy route into applying the interface segregation principle if this data is needed for a different purpose to what is currently used. </w:t>
+      </w:r>
+    </w:p>
+    <w:p>
+      <w:pPr>
+        <w:rPr>
+          <w:lang w:val="en-US"/>
+        </w:rPr>
+      </w:pPr>
+    </w:p>
+    <w:p>
+      <w:pPr>
+        <w:rPr>
+          <w:lang w:val="en-US"/>
+        </w:rPr>
+      </w:pPr>
+      <w:r>
+        <w:rPr>
+          <w:lang w:val="en-US"/>
+        </w:rPr>
+        <w:t xml:space="preserve">Once the requests class has obtained the data, it is often sent to the </w:t>
+      </w:r>
+      <w:proofErr w:type="spellStart"/>
+      <w:r>
+        <w:rPr>
+          <w:lang w:val="en-US"/>
+        </w:rPr>
+        <w:t>CholesterolPatient</w:t>
+      </w:r>
+      <w:proofErr w:type="spellEnd"/>
+      <w:r>
+        <w:rPr>
+          <w:lang w:val="en-US"/>
+        </w:rPr>
+        <w:t xml:space="preserve"> class for easier organization within the application. </w:t>
+      </w:r>
+      <w:r>
+        <w:rPr>
+          <w:lang w:val="en-US"/>
+        </w:rPr>
+        <w:t xml:space="preserve">The </w:t>
+      </w:r>
+      <w:proofErr w:type="spellStart"/>
+      <w:r>
+        <w:rPr>
+          <w:lang w:val="en-US"/>
+        </w:rPr>
+        <w:t>Hapi</w:t>
+      </w:r>
+      <w:proofErr w:type="spellEnd"/>
+      <w:r>
+        <w:rPr>
+          <w:lang w:val="en-US"/>
+        </w:rPr>
+        <w:t xml:space="preserve"> </w:t>
+      </w:r>
+      <w:proofErr w:type="spellStart"/>
+      <w:r>
+        <w:rPr>
+          <w:lang w:val="en-US"/>
+        </w:rPr>
+        <w:t>Fhir</w:t>
+      </w:r>
+      <w:proofErr w:type="spellEnd"/>
+      <w:r>
+        <w:rPr>
+          <w:lang w:val="en-US"/>
+        </w:rPr>
+        <w:t xml:space="preserve"> framework has an inbuilt patient class that was considered for this role through the use of an adaptor, but this was decided against as an adaptor class did not work well with the framework, and the inbuilt patient class was complex without all of the functionality that was required. Thus, the </w:t>
+      </w:r>
+      <w:proofErr w:type="spellStart"/>
+      <w:r>
+        <w:rPr>
+          <w:lang w:val="en-US"/>
+        </w:rPr>
+        <w:t>CholesterolPatient</w:t>
+      </w:r>
+      <w:proofErr w:type="spellEnd"/>
+      <w:r>
+        <w:rPr>
+          <w:lang w:val="en-US"/>
+        </w:rPr>
+        <w:t xml:space="preserve"> class was created to better encapsulate this data. This also allowed the class to work with the observer framework built in to the </w:t>
+      </w:r>
+      <w:proofErr w:type="spellStart"/>
+      <w:r>
+        <w:rPr>
+          <w:lang w:val="en-US"/>
+        </w:rPr>
+        <w:t>TableView</w:t>
+      </w:r>
+      <w:proofErr w:type="spellEnd"/>
+      <w:r>
+        <w:rPr>
+          <w:lang w:val="en-US"/>
+        </w:rPr>
+        <w:t xml:space="preserve"> class of the UI, which was implemented in the </w:t>
+      </w:r>
+      <w:proofErr w:type="spellStart"/>
+      <w:r>
+        <w:rPr>
+          <w:lang w:val="en-US"/>
+        </w:rPr>
+        <w:t>PatientList</w:t>
+      </w:r>
+      <w:proofErr w:type="spellEnd"/>
+      <w:r>
+        <w:rPr>
+          <w:lang w:val="en-US"/>
+        </w:rPr>
+        <w:t xml:space="preserve"> classes. </w:t>
+      </w:r>
+    </w:p>
+    <w:p>
+      <w:pPr>
+        <w:rPr>
+          <w:lang w:val="en-US"/>
+        </w:rPr>
+      </w:pPr>
+    </w:p>
+    <w:p>
+      <w:pPr>
+        <w:rPr>
+          <w:lang w:val="en-US"/>
+        </w:rPr>
+      </w:pPr>
+    </w:p>
+    <w:p>
+      <w:pPr>
+        <w:rPr>
+          <w:lang w:val="en-US"/>
+        </w:rPr>
+      </w:pPr>
+      <w:proofErr w:type="spellStart"/>
+      <w:r>
+        <w:rPr>
+          <w:lang w:val="en-US"/>
+        </w:rPr>
+        <w:t>PatientList</w:t>
+      </w:r>
+      <w:proofErr w:type="spellEnd"/>
+      <w:r>
+        <w:rPr>
+          <w:lang w:val="en-US"/>
+        </w:rPr>
+        <w:t xml:space="preserve"> classes</w:t>
+      </w:r>
     </w:p>
     <w:p>
       <w:pPr>

</xml_diff>

<commit_message>
Incremental updates to UML and design rationale
Added section describing weakness of interface segregation principle oriented design
</commit_message>
<xml_diff>
--- a/Documentation/Design Rationale.docx
+++ b/Documentation/Design Rationale.docx
@@ -84,31 +84,37 @@
         </w:rPr>
         <w:t xml:space="preserve">, allowing the construction of the application to be more modular and </w:t>
       </w:r>
-      <w:proofErr w:type="spellStart"/>
-      <w:r>
-        <w:rPr>
-          <w:sz w:val="20"/>
-          <w:szCs w:val="20"/>
-          <w:lang w:val="en-US"/>
-        </w:rPr>
-        <w:t>extensable</w:t>
-      </w:r>
-      <w:proofErr w:type="spellEnd"/>
-      <w:r>
-        <w:rPr>
-          <w:sz w:val="20"/>
-          <w:szCs w:val="20"/>
-          <w:lang w:val="en-US"/>
-        </w:rPr>
-        <w:t xml:space="preserve">, effectively giving it a better separation of concerns. This makes it easier to have alternate user interfaces or data requests if needed, </w:t>
-      </w:r>
-      <w:r>
-        <w:rPr>
-          <w:sz w:val="20"/>
-          <w:szCs w:val="20"/>
-          <w:lang w:val="en-US"/>
-        </w:rPr>
-        <w:t xml:space="preserve">and makes testing easier due to the de-coupling of each of the elements. </w:t>
+      <w:r>
+        <w:rPr>
+          <w:sz w:val="20"/>
+          <w:szCs w:val="20"/>
+          <w:lang w:val="en-US"/>
+        </w:rPr>
+        <w:t>extensible</w:t>
+      </w:r>
+      <w:r>
+        <w:rPr>
+          <w:sz w:val="20"/>
+          <w:szCs w:val="20"/>
+          <w:lang w:val="en-US"/>
+        </w:rPr>
+        <w:t xml:space="preserve">, effectively giving it a better separation of concerns. This makes it easier to have alternate user interfaces or data requests if </w:t>
+      </w:r>
+      <w:r>
+        <w:rPr>
+          <w:sz w:val="20"/>
+          <w:szCs w:val="20"/>
+          <w:lang w:val="en-US"/>
+        </w:rPr>
+        <w:t>needed and</w:t>
+      </w:r>
+      <w:r>
+        <w:rPr>
+          <w:sz w:val="20"/>
+          <w:szCs w:val="20"/>
+          <w:lang w:val="en-US"/>
+        </w:rPr>
+        <w:t xml:space="preserve"> makes testing easier due to the de-coupling of each of the elements. </w:t>
       </w:r>
     </w:p>
     <w:p>
@@ -540,7 +546,23 @@
           <w:szCs w:val="20"/>
           <w:lang w:val="en-US"/>
         </w:rPr>
-        <w:t xml:space="preserve"> classes to update the UI when the values in the list changes. </w:t>
+        <w:t xml:space="preserve"> classes to update the UI </w:t>
+      </w:r>
+      <w:r>
+        <w:rPr>
+          <w:sz w:val="20"/>
+          <w:szCs w:val="20"/>
+          <w:lang w:val="en-US"/>
+        </w:rPr>
+        <w:t>as</w:t>
+      </w:r>
+      <w:r>
+        <w:rPr>
+          <w:sz w:val="20"/>
+          <w:szCs w:val="20"/>
+          <w:lang w:val="en-US"/>
+        </w:rPr>
+        <w:t xml:space="preserve"> the values in the list changes. </w:t>
       </w:r>
     </w:p>
     <w:p>
@@ -675,6 +697,104 @@
         </w:rPr>
         <w:t xml:space="preserve">, as well as an easy route into applying the interface segregation principle if this data is needed for a different purpose to what is currently used. </w:t>
       </w:r>
+      <w:r>
+        <w:rPr>
+          <w:sz w:val="20"/>
+          <w:szCs w:val="20"/>
+          <w:lang w:val="en-US"/>
+        </w:rPr>
+        <w:t xml:space="preserve">A possible weakness in this design is the </w:t>
+      </w:r>
+      <w:proofErr w:type="spellStart"/>
+      <w:r>
+        <w:rPr>
+          <w:sz w:val="20"/>
+          <w:szCs w:val="20"/>
+          <w:lang w:val="en-US"/>
+        </w:rPr>
+        <w:t>tendancy</w:t>
+      </w:r>
+      <w:proofErr w:type="spellEnd"/>
+      <w:r>
+        <w:rPr>
+          <w:sz w:val="20"/>
+          <w:szCs w:val="20"/>
+          <w:lang w:val="en-US"/>
+        </w:rPr>
+        <w:t xml:space="preserve"> for </w:t>
+      </w:r>
+      <w:r>
+        <w:rPr>
+          <w:sz w:val="20"/>
+          <w:szCs w:val="20"/>
+          <w:lang w:val="en-US"/>
+        </w:rPr>
+        <w:t xml:space="preserve">the </w:t>
+      </w:r>
+      <w:r>
+        <w:rPr>
+          <w:sz w:val="20"/>
+          <w:szCs w:val="20"/>
+          <w:lang w:val="en-US"/>
+        </w:rPr>
+        <w:t xml:space="preserve">interfaced class, in this case requests, to become excessively large, as it violates the open-closed principle for </w:t>
+      </w:r>
+      <w:r>
+        <w:rPr>
+          <w:sz w:val="20"/>
+          <w:szCs w:val="20"/>
+          <w:lang w:val="en-US"/>
+        </w:rPr>
+        <w:t xml:space="preserve">extension. In the future it may be beneficial to </w:t>
+      </w:r>
+      <w:r>
+        <w:rPr>
+          <w:sz w:val="20"/>
+          <w:szCs w:val="20"/>
+          <w:lang w:val="en-US"/>
+        </w:rPr>
+        <w:t xml:space="preserve">modularize requests through inheritance, instead of </w:t>
+      </w:r>
+      <w:r>
+        <w:rPr>
+          <w:sz w:val="20"/>
+          <w:szCs w:val="20"/>
+          <w:lang w:val="en-US"/>
+        </w:rPr>
+        <w:t xml:space="preserve">compartmentalizing it’s features through interfaces, however </w:t>
+      </w:r>
+      <w:r>
+        <w:rPr>
+          <w:sz w:val="20"/>
+          <w:szCs w:val="20"/>
+          <w:lang w:val="en-US"/>
+        </w:rPr>
+        <w:t>considering</w:t>
+      </w:r>
+      <w:r>
+        <w:rPr>
+          <w:sz w:val="20"/>
+          <w:szCs w:val="20"/>
+          <w:lang w:val="en-US"/>
+        </w:rPr>
+        <w:t xml:space="preserve"> the scale of this application</w:t>
+      </w:r>
+      <w:r>
+        <w:rPr>
+          <w:sz w:val="20"/>
+          <w:szCs w:val="20"/>
+          <w:lang w:val="en-US"/>
+        </w:rPr>
+        <w:t>, the simplicity and efficiency of having a single requests class with multiple interfaces was chosen instead</w:t>
+      </w:r>
+      <w:r>
+        <w:rPr>
+          <w:sz w:val="20"/>
+          <w:szCs w:val="20"/>
+          <w:lang w:val="en-US"/>
+        </w:rPr>
+        <w:t xml:space="preserve">. </w:t>
+      </w:r>
     </w:p>
     <w:p>
       <w:pPr>
@@ -835,6 +955,24 @@
           <w:lang w:val="en-US"/>
         </w:rPr>
       </w:pPr>
+      <w:proofErr w:type="spellStart"/>
+      <w:r>
+        <w:rPr>
+          <w:sz w:val="20"/>
+          <w:szCs w:val="20"/>
+          <w:lang w:val="en-US"/>
+        </w:rPr>
+        <w:t>PatientList</w:t>
+      </w:r>
+      <w:proofErr w:type="spellEnd"/>
+      <w:r>
+        <w:rPr>
+          <w:sz w:val="20"/>
+          <w:szCs w:val="20"/>
+          <w:lang w:val="en-US"/>
+        </w:rPr>
+        <w:t xml:space="preserve"> classes</w:t>
+      </w:r>
     </w:p>
     <w:p>
       <w:pPr>
@@ -844,6 +982,14 @@
           <w:lang w:val="en-US"/>
         </w:rPr>
       </w:pPr>
+      <w:r>
+        <w:rPr>
+          <w:sz w:val="20"/>
+          <w:szCs w:val="20"/>
+          <w:lang w:val="en-US"/>
+        </w:rPr>
+        <w:t xml:space="preserve">In the system, there are two </w:t>
+      </w:r>
       <w:proofErr w:type="spellStart"/>
       <w:r>
         <w:rPr>
@@ -860,24 +1006,7 @@
           <w:szCs w:val="20"/>
           <w:lang w:val="en-US"/>
         </w:rPr>
-        <w:t xml:space="preserve"> classes</w:t>
-      </w:r>
-    </w:p>
-    <w:p>
-      <w:pPr>
-        <w:rPr>
-          <w:sz w:val="20"/>
-          <w:szCs w:val="20"/>
-          <w:lang w:val="en-US"/>
-        </w:rPr>
-      </w:pPr>
-      <w:r>
-        <w:rPr>
-          <w:sz w:val="20"/>
-          <w:szCs w:val="20"/>
-          <w:lang w:val="en-US"/>
-        </w:rPr>
-        <w:t xml:space="preserve">In the system, there are two </w:t>
+        <w:t xml:space="preserve"> classes. The parent class </w:t>
       </w:r>
       <w:proofErr w:type="spellStart"/>
       <w:r>
@@ -895,7 +1024,55 @@
           <w:szCs w:val="20"/>
           <w:lang w:val="en-US"/>
         </w:rPr>
-        <w:t xml:space="preserve"> classes. The parent class </w:t>
+        <w:t xml:space="preserve"> </w:t>
+      </w:r>
+      <w:r>
+        <w:rPr>
+          <w:sz w:val="20"/>
+          <w:szCs w:val="20"/>
+          <w:lang w:val="en-US"/>
+        </w:rPr>
+        <w:t xml:space="preserve">handles the basic adding </w:t>
+      </w:r>
+      <w:r>
+        <w:rPr>
+          <w:sz w:val="20"/>
+          <w:szCs w:val="20"/>
+          <w:lang w:val="en-US"/>
+        </w:rPr>
+        <w:t xml:space="preserve">and removing </w:t>
+      </w:r>
+      <w:r>
+        <w:rPr>
+          <w:sz w:val="20"/>
+          <w:szCs w:val="20"/>
+          <w:lang w:val="en-US"/>
+        </w:rPr>
+        <w:t xml:space="preserve">of patients to the system, </w:t>
+      </w:r>
+      <w:r>
+        <w:rPr>
+          <w:sz w:val="20"/>
+          <w:szCs w:val="20"/>
+          <w:lang w:val="en-US"/>
+        </w:rPr>
+        <w:t>and the two core attributes of the patient list and the patient getter.</w:t>
+      </w:r>
+      <w:r>
+        <w:rPr>
+          <w:sz w:val="20"/>
+          <w:szCs w:val="20"/>
+          <w:lang w:val="en-US"/>
+        </w:rPr>
+        <w:t xml:space="preserve"> F</w:t>
+      </w:r>
+      <w:r>
+        <w:rPr>
+          <w:sz w:val="20"/>
+          <w:szCs w:val="20"/>
+          <w:lang w:val="en-US"/>
+        </w:rPr>
+        <w:t xml:space="preserve">ollowing the open/closed principle, the parent class is open to modification through inheritance, where a child class can add the lower level functionality that is needed from the </w:t>
       </w:r>
       <w:proofErr w:type="spellStart"/>
       <w:r>
@@ -913,72 +1090,6 @@
           <w:szCs w:val="20"/>
           <w:lang w:val="en-US"/>
         </w:rPr>
-        <w:t xml:space="preserve"> </w:t>
-      </w:r>
-      <w:r>
-        <w:rPr>
-          <w:sz w:val="20"/>
-          <w:szCs w:val="20"/>
-          <w:lang w:val="en-US"/>
-        </w:rPr>
-        <w:t xml:space="preserve">handles the basic adding </w:t>
-      </w:r>
-      <w:r>
-        <w:rPr>
-          <w:sz w:val="20"/>
-          <w:szCs w:val="20"/>
-          <w:lang w:val="en-US"/>
-        </w:rPr>
-        <w:t xml:space="preserve">and removing </w:t>
-      </w:r>
-      <w:r>
-        <w:rPr>
-          <w:sz w:val="20"/>
-          <w:szCs w:val="20"/>
-          <w:lang w:val="en-US"/>
-        </w:rPr>
-        <w:t xml:space="preserve">of patients to the system, </w:t>
-      </w:r>
-      <w:r>
-        <w:rPr>
-          <w:sz w:val="20"/>
-          <w:szCs w:val="20"/>
-          <w:lang w:val="en-US"/>
-        </w:rPr>
-        <w:t>and the two core attributes of the patient list and the patient getter.</w:t>
-      </w:r>
-      <w:r>
-        <w:rPr>
-          <w:sz w:val="20"/>
-          <w:szCs w:val="20"/>
-          <w:lang w:val="en-US"/>
-        </w:rPr>
-        <w:t xml:space="preserve"> F</w:t>
-      </w:r>
-      <w:r>
-        <w:rPr>
-          <w:sz w:val="20"/>
-          <w:szCs w:val="20"/>
-          <w:lang w:val="en-US"/>
-        </w:rPr>
-        <w:t xml:space="preserve">ollowing the open/closed principle, the parent class is open to modification through inheritance, where a child class can add the lower level functionality that is needed from the </w:t>
-      </w:r>
-      <w:proofErr w:type="spellStart"/>
-      <w:r>
-        <w:rPr>
-          <w:sz w:val="20"/>
-          <w:szCs w:val="20"/>
-          <w:lang w:val="en-US"/>
-        </w:rPr>
-        <w:t>PatientList</w:t>
-      </w:r>
-      <w:proofErr w:type="spellEnd"/>
-      <w:r>
-        <w:rPr>
-          <w:sz w:val="20"/>
-          <w:szCs w:val="20"/>
-          <w:lang w:val="en-US"/>
-        </w:rPr>
         <w:t>, for exampl</w:t>
       </w:r>
       <w:r>
@@ -1039,24 +1150,6 @@
         </w:rPr>
         <w:t xml:space="preserve">This will allow easy modification if for example, another statistic was needed to be added to the system. </w:t>
       </w:r>
-    </w:p>
-    <w:p>
-      <w:pPr>
-        <w:rPr>
-          <w:sz w:val="20"/>
-          <w:szCs w:val="20"/>
-          <w:lang w:val="en-US"/>
-        </w:rPr>
-      </w:pPr>
-    </w:p>
-    <w:p>
-      <w:pPr>
-        <w:rPr>
-          <w:sz w:val="20"/>
-          <w:szCs w:val="20"/>
-          <w:lang w:val="en-US"/>
-        </w:rPr>
-      </w:pPr>
     </w:p>
     <w:sectPr>
       <w:pgSz w:w="11900" w:h="16840"/>

</xml_diff>

<commit_message>
Added inline comments and factory rationale
Added section on how factories were used with the javafx tableviews, and added more comments explaining more complex sections of code
</commit_message>
<xml_diff>
--- a/Documentation/Design Rationale.docx
+++ b/Documentation/Design Rationale.docx
@@ -159,7 +159,6 @@
         </w:rPr>
         <w:t xml:space="preserve">There are several “View” classes present in the design, such as </w:t>
       </w:r>
-      <w:proofErr w:type="spellStart"/>
       <w:r>
         <w:rPr>
           <w:sz w:val="20"/>
@@ -174,34 +173,7 @@
           <w:szCs w:val="20"/>
           <w:lang w:val="en-US"/>
         </w:rPr>
-        <w:t>PatientsTableView</w:t>
-      </w:r>
-      <w:proofErr w:type="spellEnd"/>
-      <w:r>
-        <w:rPr>
-          <w:sz w:val="20"/>
-          <w:szCs w:val="20"/>
-          <w:lang w:val="en-US"/>
-        </w:rPr>
-        <w:t xml:space="preserve"> and </w:t>
-      </w:r>
-      <w:proofErr w:type="spellStart"/>
-      <w:r>
-        <w:rPr>
-          <w:sz w:val="20"/>
-          <w:szCs w:val="20"/>
-          <w:lang w:val="en-US"/>
-        </w:rPr>
-        <w:t>AddPatientsTableView</w:t>
-      </w:r>
-      <w:proofErr w:type="spellEnd"/>
-      <w:r>
-        <w:rPr>
-          <w:sz w:val="20"/>
-          <w:szCs w:val="20"/>
-          <w:lang w:val="en-US"/>
-        </w:rPr>
-        <w:t xml:space="preserve">. These </w:t>
+        <w:t xml:space="preserve">PatientsTableView and AddPatientsTableView. These </w:t>
       </w:r>
       <w:r>
         <w:rPr>
@@ -217,18 +189,48 @@
           <w:szCs w:val="20"/>
           <w:lang w:val="en-US"/>
         </w:rPr>
-        <w:t xml:space="preserve">children of the </w:t>
-      </w:r>
-      <w:proofErr w:type="spellStart"/>
-      <w:r>
-        <w:rPr>
-          <w:sz w:val="20"/>
-          <w:szCs w:val="20"/>
-          <w:lang w:val="en-US"/>
-        </w:rPr>
-        <w:t>javaFX</w:t>
-      </w:r>
-      <w:proofErr w:type="spellEnd"/>
+        <w:t xml:space="preserve">children of the javaFX </w:t>
+      </w:r>
+      <w:r>
+        <w:rPr>
+          <w:sz w:val="20"/>
+          <w:szCs w:val="20"/>
+          <w:lang w:val="en-US"/>
+        </w:rPr>
+        <w:t>Region class</w:t>
+      </w:r>
+      <w:r>
+        <w:rPr>
+          <w:sz w:val="20"/>
+          <w:szCs w:val="20"/>
+          <w:lang w:val="en-US"/>
+        </w:rPr>
+        <w:t xml:space="preserve">. </w:t>
+      </w:r>
+      <w:r>
+        <w:rPr>
+          <w:sz w:val="20"/>
+          <w:szCs w:val="20"/>
+          <w:lang w:val="en-US"/>
+        </w:rPr>
+        <w:t>This allows them to be easily implementable into any javaFX scene, and gives modularity to how the UI is built</w:t>
+      </w:r>
+      <w:r>
+        <w:rPr>
+          <w:sz w:val="20"/>
+          <w:szCs w:val="20"/>
+          <w:lang w:val="en-US"/>
+        </w:rPr>
+        <w:t>, whilst still leaving</w:t>
+      </w:r>
+      <w:r>
+        <w:rPr>
+          <w:sz w:val="20"/>
+          <w:szCs w:val="20"/>
+          <w:lang w:val="en-US"/>
+        </w:rPr>
+        <w:t xml:space="preserve"> their details closed for editing.</w:t>
+      </w:r>
       <w:r>
         <w:rPr>
           <w:sz w:val="20"/>
@@ -243,57 +245,55 @@
           <w:szCs w:val="20"/>
           <w:lang w:val="en-US"/>
         </w:rPr>
-        <w:t>Region class</w:t>
-      </w:r>
-      <w:r>
-        <w:rPr>
-          <w:sz w:val="20"/>
-          <w:szCs w:val="20"/>
-          <w:lang w:val="en-US"/>
-        </w:rPr>
-        <w:t xml:space="preserve">. </w:t>
-      </w:r>
-      <w:r>
-        <w:rPr>
-          <w:sz w:val="20"/>
-          <w:szCs w:val="20"/>
-          <w:lang w:val="en-US"/>
-        </w:rPr>
-        <w:t xml:space="preserve">This allows them to be easily implementable into any </w:t>
-      </w:r>
-      <w:proofErr w:type="spellStart"/>
-      <w:r>
-        <w:rPr>
-          <w:sz w:val="20"/>
-          <w:szCs w:val="20"/>
-          <w:lang w:val="en-US"/>
-        </w:rPr>
-        <w:t>javaFX</w:t>
-      </w:r>
-      <w:proofErr w:type="spellEnd"/>
-      <w:r>
-        <w:rPr>
-          <w:sz w:val="20"/>
-          <w:szCs w:val="20"/>
-          <w:lang w:val="en-US"/>
-        </w:rPr>
-        <w:t xml:space="preserve"> scene, and gives modularity to how the UI is built</w:t>
-      </w:r>
-      <w:r>
-        <w:rPr>
-          <w:sz w:val="20"/>
-          <w:szCs w:val="20"/>
-          <w:lang w:val="en-US"/>
-        </w:rPr>
-        <w:t>, whilst still leaving</w:t>
-      </w:r>
-      <w:r>
-        <w:rPr>
-          <w:sz w:val="20"/>
-          <w:szCs w:val="20"/>
-          <w:lang w:val="en-US"/>
-        </w:rPr>
-        <w:t xml:space="preserve"> their details closed for editing.</w:t>
+        <w:t>These view classes were designed with the Open-Closed principal, as they use inheritance</w:t>
+      </w:r>
+      <w:r>
+        <w:rPr>
+          <w:sz w:val="20"/>
+          <w:szCs w:val="20"/>
+          <w:lang w:val="en-US"/>
+        </w:rPr>
+        <w:t xml:space="preserve"> to add functionality </w:t>
+      </w:r>
+      <w:r>
+        <w:rPr>
+          <w:sz w:val="20"/>
+          <w:szCs w:val="20"/>
+          <w:lang w:val="en-US"/>
+        </w:rPr>
+        <w:t xml:space="preserve">and content </w:t>
+      </w:r>
+      <w:r>
+        <w:rPr>
+          <w:sz w:val="20"/>
+          <w:szCs w:val="20"/>
+          <w:lang w:val="en-US"/>
+        </w:rPr>
+        <w:t xml:space="preserve">to the </w:t>
+      </w:r>
+      <w:r>
+        <w:rPr>
+          <w:sz w:val="20"/>
+          <w:szCs w:val="20"/>
+          <w:lang w:val="en-US"/>
+        </w:rPr>
+        <w:t>Region</w:t>
+      </w:r>
+      <w:r>
+        <w:rPr>
+          <w:sz w:val="20"/>
+          <w:szCs w:val="20"/>
+          <w:lang w:val="en-US"/>
+        </w:rPr>
+        <w:t xml:space="preserve"> classes</w:t>
+      </w:r>
+      <w:r>
+        <w:rPr>
+          <w:sz w:val="20"/>
+          <w:szCs w:val="20"/>
+          <w:lang w:val="en-US"/>
+        </w:rPr>
+        <w:t>.</w:t>
       </w:r>
       <w:r>
         <w:rPr>
@@ -309,70 +309,6 @@
           <w:szCs w:val="20"/>
           <w:lang w:val="en-US"/>
         </w:rPr>
-        <w:t>These view classes were designed with the Open-Closed principal, as they use inheritance</w:t>
-      </w:r>
-      <w:r>
-        <w:rPr>
-          <w:sz w:val="20"/>
-          <w:szCs w:val="20"/>
-          <w:lang w:val="en-US"/>
-        </w:rPr>
-        <w:t xml:space="preserve"> to add functionality </w:t>
-      </w:r>
-      <w:r>
-        <w:rPr>
-          <w:sz w:val="20"/>
-          <w:szCs w:val="20"/>
-          <w:lang w:val="en-US"/>
-        </w:rPr>
-        <w:t xml:space="preserve">and content </w:t>
-      </w:r>
-      <w:r>
-        <w:rPr>
-          <w:sz w:val="20"/>
-          <w:szCs w:val="20"/>
-          <w:lang w:val="en-US"/>
-        </w:rPr>
-        <w:t xml:space="preserve">to the </w:t>
-      </w:r>
-      <w:r>
-        <w:rPr>
-          <w:sz w:val="20"/>
-          <w:szCs w:val="20"/>
-          <w:lang w:val="en-US"/>
-        </w:rPr>
-        <w:t>Region</w:t>
-      </w:r>
-      <w:r>
-        <w:rPr>
-          <w:sz w:val="20"/>
-          <w:szCs w:val="20"/>
-          <w:lang w:val="en-US"/>
-        </w:rPr>
-        <w:t xml:space="preserve"> classes</w:t>
-      </w:r>
-      <w:r>
-        <w:rPr>
-          <w:sz w:val="20"/>
-          <w:szCs w:val="20"/>
-          <w:lang w:val="en-US"/>
-        </w:rPr>
-        <w:t>.</w:t>
-      </w:r>
-      <w:r>
-        <w:rPr>
-          <w:sz w:val="20"/>
-          <w:szCs w:val="20"/>
-          <w:lang w:val="en-US"/>
-        </w:rPr>
-        <w:t xml:space="preserve"> </w:t>
-      </w:r>
-      <w:r>
-        <w:rPr>
-          <w:sz w:val="20"/>
-          <w:szCs w:val="20"/>
-          <w:lang w:val="en-US"/>
-        </w:rPr>
         <w:t>This allows</w:t>
       </w:r>
       <w:r>
@@ -405,25 +341,7 @@
           <w:szCs w:val="20"/>
           <w:lang w:val="en-US"/>
         </w:rPr>
-        <w:t xml:space="preserve"> like any other region, following the </w:t>
-      </w:r>
-      <w:proofErr w:type="spellStart"/>
-      <w:r>
-        <w:rPr>
-          <w:sz w:val="20"/>
-          <w:szCs w:val="20"/>
-          <w:lang w:val="en-US"/>
-        </w:rPr>
-        <w:t>Liskov</w:t>
-      </w:r>
-      <w:proofErr w:type="spellEnd"/>
-      <w:r>
-        <w:rPr>
-          <w:sz w:val="20"/>
-          <w:szCs w:val="20"/>
-          <w:lang w:val="en-US"/>
-        </w:rPr>
-        <w:t xml:space="preserve"> substitution principle.</w:t>
+        <w:t xml:space="preserve"> like any other region, following the Liskov substitution principle.</w:t>
       </w:r>
       <w:r>
         <w:rPr>
@@ -448,105 +366,15 @@
           <w:szCs w:val="20"/>
           <w:lang w:val="en-US"/>
         </w:rPr>
-        <w:t xml:space="preserve">Most of the time, the UI will require data from the </w:t>
-      </w:r>
-      <w:proofErr w:type="spellStart"/>
-      <w:r>
-        <w:rPr>
-          <w:sz w:val="20"/>
-          <w:szCs w:val="20"/>
-          <w:lang w:val="en-US"/>
-        </w:rPr>
-        <w:t>patientLists</w:t>
-      </w:r>
-      <w:proofErr w:type="spellEnd"/>
-      <w:r>
-        <w:rPr>
-          <w:sz w:val="20"/>
-          <w:szCs w:val="20"/>
-          <w:lang w:val="en-US"/>
-        </w:rPr>
-        <w:t xml:space="preserve"> in response to user input</w:t>
-      </w:r>
-      <w:r>
-        <w:rPr>
-          <w:sz w:val="20"/>
-          <w:szCs w:val="20"/>
-          <w:lang w:val="en-US"/>
-        </w:rPr>
-        <w:t xml:space="preserve">, which each view can obtain from their attribute of the list, however, as the association between the classes only goes one way, the </w:t>
-      </w:r>
-      <w:proofErr w:type="spellStart"/>
-      <w:r>
-        <w:rPr>
-          <w:sz w:val="20"/>
-          <w:szCs w:val="20"/>
-          <w:lang w:val="en-US"/>
-        </w:rPr>
-        <w:t>tableViews</w:t>
-      </w:r>
-      <w:proofErr w:type="spellEnd"/>
-      <w:r>
-        <w:rPr>
-          <w:sz w:val="20"/>
-          <w:szCs w:val="20"/>
-          <w:lang w:val="en-US"/>
-        </w:rPr>
-        <w:t xml:space="preserve"> use an inbuilt observer framework to observe the </w:t>
-      </w:r>
-      <w:proofErr w:type="spellStart"/>
-      <w:r>
-        <w:rPr>
-          <w:sz w:val="20"/>
-          <w:szCs w:val="20"/>
-          <w:lang w:val="en-US"/>
-        </w:rPr>
-        <w:t>ObservableList</w:t>
-      </w:r>
-      <w:proofErr w:type="spellEnd"/>
-      <w:r>
-        <w:rPr>
-          <w:sz w:val="20"/>
-          <w:szCs w:val="20"/>
-          <w:lang w:val="en-US"/>
-        </w:rPr>
-        <w:t xml:space="preserve"> attributes in the </w:t>
-      </w:r>
-      <w:proofErr w:type="spellStart"/>
-      <w:r>
-        <w:rPr>
-          <w:sz w:val="20"/>
-          <w:szCs w:val="20"/>
-          <w:lang w:val="en-US"/>
-        </w:rPr>
-        <w:t>PatientsList</w:t>
-      </w:r>
-      <w:proofErr w:type="spellEnd"/>
-      <w:r>
-        <w:rPr>
-          <w:sz w:val="20"/>
-          <w:szCs w:val="20"/>
-          <w:lang w:val="en-US"/>
-        </w:rPr>
-        <w:t xml:space="preserve"> class. This prevents a cyclic dependency, whilst allowing the </w:t>
-      </w:r>
-      <w:proofErr w:type="spellStart"/>
-      <w:r>
-        <w:rPr>
-          <w:sz w:val="20"/>
-          <w:szCs w:val="20"/>
-          <w:lang w:val="en-US"/>
-        </w:rPr>
-        <w:t>PatientsList</w:t>
-      </w:r>
-      <w:proofErr w:type="spellEnd"/>
-      <w:r>
-        <w:rPr>
-          <w:sz w:val="20"/>
-          <w:szCs w:val="20"/>
-          <w:lang w:val="en-US"/>
-        </w:rPr>
-        <w:t xml:space="preserve"> classes to update the UI </w:t>
+        <w:t>Most of the time, the UI will require data from the patientLists in response to user input</w:t>
+      </w:r>
+      <w:r>
+        <w:rPr>
+          <w:sz w:val="20"/>
+          <w:szCs w:val="20"/>
+          <w:lang w:val="en-US"/>
+        </w:rPr>
+        <w:t xml:space="preserve">, which each view can obtain from their attribute of the list, however, as the association between the classes only goes one way, the tableViews use an inbuilt observer framework to observe the ObservableList attributes in the PatientsList class. This prevents a cyclic dependency, whilst allowing the PatientsList classes to update the UI </w:t>
       </w:r>
       <w:r>
         <w:rPr>
@@ -563,6 +391,46 @@
           <w:lang w:val="en-US"/>
         </w:rPr>
         <w:t xml:space="preserve"> the values in the list changes. </w:t>
+      </w:r>
+      <w:r>
+        <w:rPr>
+          <w:sz w:val="20"/>
+          <w:szCs w:val="20"/>
+          <w:lang w:val="en-US"/>
+        </w:rPr>
+        <w:t xml:space="preserve">Another feature of the </w:t>
+      </w:r>
+      <w:r>
+        <w:rPr>
+          <w:sz w:val="20"/>
+          <w:szCs w:val="20"/>
+          <w:lang w:val="en-US"/>
+        </w:rPr>
+        <w:t xml:space="preserve">TableView library used is the use of factories in generating the </w:t>
+      </w:r>
+      <w:r>
+        <w:rPr>
+          <w:sz w:val="20"/>
+          <w:szCs w:val="20"/>
+          <w:lang w:val="en-US"/>
+        </w:rPr>
+        <w:t xml:space="preserve">cells of each of the collumns in the table view. This greatly simplified the code as it allowed </w:t>
+      </w:r>
+      <w:r>
+        <w:rPr>
+          <w:sz w:val="20"/>
+          <w:szCs w:val="20"/>
+          <w:lang w:val="en-US"/>
+        </w:rPr>
+        <w:t>the creation of all the appropriate cells automatically from the</w:t>
+      </w:r>
+      <w:r>
+        <w:rPr>
+          <w:sz w:val="20"/>
+          <w:szCs w:val="20"/>
+          <w:lang w:val="en-US"/>
+        </w:rPr>
+        <w:t xml:space="preserve"> list of cholesterolPatients found in the PatientList class</w:t>
       </w:r>
     </w:p>
     <w:p>
@@ -653,25 +521,7 @@
           <w:szCs w:val="20"/>
           <w:lang w:val="en-US"/>
         </w:rPr>
-        <w:t xml:space="preserve">to access this service, in the form of </w:t>
-      </w:r>
-      <w:proofErr w:type="spellStart"/>
-      <w:r>
-        <w:rPr>
-          <w:sz w:val="20"/>
-          <w:szCs w:val="20"/>
-          <w:lang w:val="en-US"/>
-        </w:rPr>
-        <w:t>GetPatients</w:t>
-      </w:r>
-      <w:proofErr w:type="spellEnd"/>
-      <w:r>
-        <w:rPr>
-          <w:sz w:val="20"/>
-          <w:szCs w:val="20"/>
-          <w:lang w:val="en-US"/>
-        </w:rPr>
-        <w:t xml:space="preserve">. </w:t>
+        <w:t xml:space="preserve">to access this service, in the form of GetPatients. </w:t>
       </w:r>
       <w:r>
         <w:rPr>
@@ -703,25 +553,7 @@
           <w:szCs w:val="20"/>
           <w:lang w:val="en-US"/>
         </w:rPr>
-        <w:t xml:space="preserve">A possible weakness in this design is the </w:t>
-      </w:r>
-      <w:proofErr w:type="spellStart"/>
-      <w:r>
-        <w:rPr>
-          <w:sz w:val="20"/>
-          <w:szCs w:val="20"/>
-          <w:lang w:val="en-US"/>
-        </w:rPr>
-        <w:t>tendancy</w:t>
-      </w:r>
-      <w:proofErr w:type="spellEnd"/>
-      <w:r>
-        <w:rPr>
-          <w:sz w:val="20"/>
-          <w:szCs w:val="20"/>
-          <w:lang w:val="en-US"/>
-        </w:rPr>
-        <w:t xml:space="preserve"> for </w:t>
+        <w:t xml:space="preserve">A possible weakness in this design is the tendancy for </w:t>
       </w:r>
       <w:r>
         <w:rPr>
@@ -819,44 +651,64 @@
           <w:szCs w:val="20"/>
           <w:lang w:val="en-US"/>
         </w:rPr>
-        <w:t xml:space="preserve">Once the requests class has obtained the data, it is often sent to the </w:t>
-      </w:r>
-      <w:proofErr w:type="spellStart"/>
-      <w:r>
-        <w:rPr>
-          <w:sz w:val="20"/>
-          <w:szCs w:val="20"/>
-          <w:lang w:val="en-US"/>
-        </w:rPr>
-        <w:t>CholesterolPatient</w:t>
-      </w:r>
-      <w:proofErr w:type="spellEnd"/>
-      <w:r>
-        <w:rPr>
-          <w:sz w:val="20"/>
-          <w:szCs w:val="20"/>
-          <w:lang w:val="en-US"/>
-        </w:rPr>
-        <w:t xml:space="preserve"> class for easier organization within the application. </w:t>
-      </w:r>
-      <w:r>
-        <w:rPr>
-          <w:sz w:val="20"/>
-          <w:szCs w:val="20"/>
-          <w:lang w:val="en-US"/>
-        </w:rPr>
-        <w:t xml:space="preserve">The </w:t>
-      </w:r>
-      <w:proofErr w:type="spellStart"/>
-      <w:r>
-        <w:rPr>
-          <w:sz w:val="20"/>
-          <w:szCs w:val="20"/>
-          <w:lang w:val="en-US"/>
-        </w:rPr>
-        <w:t>Hapi</w:t>
-      </w:r>
-      <w:proofErr w:type="spellEnd"/>
+        <w:t>Once the requests class obtain</w:t>
+      </w:r>
+      <w:r>
+        <w:rPr>
+          <w:sz w:val="20"/>
+          <w:szCs w:val="20"/>
+          <w:lang w:val="en-US"/>
+        </w:rPr>
+        <w:t>s</w:t>
+      </w:r>
+      <w:r>
+        <w:rPr>
+          <w:sz w:val="20"/>
+          <w:szCs w:val="20"/>
+          <w:lang w:val="en-US"/>
+        </w:rPr>
+        <w:t xml:space="preserve"> the data, it is often sent to the CholesterolPatient class for </w:t>
+      </w:r>
+      <w:r>
+        <w:rPr>
+          <w:sz w:val="20"/>
+          <w:szCs w:val="20"/>
+          <w:lang w:val="en-US"/>
+        </w:rPr>
+        <w:t>better</w:t>
+      </w:r>
+      <w:r>
+        <w:rPr>
+          <w:sz w:val="20"/>
+          <w:szCs w:val="20"/>
+          <w:lang w:val="en-US"/>
+        </w:rPr>
+        <w:t xml:space="preserve"> organization within the application. </w:t>
+      </w:r>
+      <w:r>
+        <w:rPr>
+          <w:sz w:val="20"/>
+          <w:szCs w:val="20"/>
+          <w:lang w:val="en-US"/>
+        </w:rPr>
+        <w:t>The Hapi Fhir framework has an inbuilt patient class that was considered</w:t>
+      </w:r>
+      <w:r>
+        <w:rPr>
+          <w:sz w:val="20"/>
+          <w:szCs w:val="20"/>
+          <w:lang w:val="en-US"/>
+        </w:rPr>
+        <w:t>to be used in the application through the use of an adaptor</w:t>
+      </w:r>
+      <w:r>
+        <w:rPr>
+          <w:sz w:val="20"/>
+          <w:szCs w:val="20"/>
+          <w:lang w:val="en-US"/>
+        </w:rPr>
+        <w:t>, but this was decided against as an adaptor did not work well with the</w:t>
+      </w:r>
       <w:r>
         <w:rPr>
           <w:sz w:val="20"/>
@@ -865,7 +717,6 @@
         </w:rPr>
         <w:t xml:space="preserve"> </w:t>
       </w:r>
-      <w:proofErr w:type="spellStart"/>
       <w:r>
         <w:rPr>
           <w:sz w:val="20"/>
@@ -874,68 +725,13 @@
         </w:rPr>
         <w:t>Fhir</w:t>
       </w:r>
-      <w:proofErr w:type="spellEnd"/>
-      <w:r>
-        <w:rPr>
-          <w:sz w:val="20"/>
-          <w:szCs w:val="20"/>
-          <w:lang w:val="en-US"/>
-        </w:rPr>
-        <w:t xml:space="preserve"> framework has an inbuilt patient class that was considered for this role through the use of an adaptor, but this was decided against as an adaptor class did not work well with the framework, and the inbuilt patient class was complex without all of the functionality that was required. Thus, the </w:t>
-      </w:r>
-      <w:proofErr w:type="spellStart"/>
-      <w:r>
-        <w:rPr>
-          <w:sz w:val="20"/>
-          <w:szCs w:val="20"/>
-          <w:lang w:val="en-US"/>
-        </w:rPr>
-        <w:t>CholesterolPatient</w:t>
-      </w:r>
-      <w:proofErr w:type="spellEnd"/>
-      <w:r>
-        <w:rPr>
-          <w:sz w:val="20"/>
-          <w:szCs w:val="20"/>
-          <w:lang w:val="en-US"/>
-        </w:rPr>
-        <w:t xml:space="preserve"> class was created to better encapsulate this data. This also allowed the class to work with the observer framework built in to the </w:t>
-      </w:r>
-      <w:proofErr w:type="spellStart"/>
-      <w:r>
-        <w:rPr>
-          <w:sz w:val="20"/>
-          <w:szCs w:val="20"/>
-          <w:lang w:val="en-US"/>
-        </w:rPr>
-        <w:t>TableView</w:t>
-      </w:r>
-      <w:proofErr w:type="spellEnd"/>
-      <w:r>
-        <w:rPr>
-          <w:sz w:val="20"/>
-          <w:szCs w:val="20"/>
-          <w:lang w:val="en-US"/>
-        </w:rPr>
-        <w:t xml:space="preserve"> class of the UI, which was implemented in the </w:t>
-      </w:r>
-      <w:proofErr w:type="spellStart"/>
-      <w:r>
-        <w:rPr>
-          <w:sz w:val="20"/>
-          <w:szCs w:val="20"/>
-          <w:lang w:val="en-US"/>
-        </w:rPr>
-        <w:t>PatientList</w:t>
-      </w:r>
-      <w:proofErr w:type="spellEnd"/>
-      <w:r>
-        <w:rPr>
-          <w:sz w:val="20"/>
-          <w:szCs w:val="20"/>
-          <w:lang w:val="en-US"/>
-        </w:rPr>
-        <w:t xml:space="preserve"> classes. </w:t>
+      <w:r>
+        <w:rPr>
+          <w:sz w:val="20"/>
+          <w:szCs w:val="20"/>
+          <w:lang w:val="en-US"/>
+        </w:rPr>
+        <w:t xml:space="preserve"> framework, and the inbuilt patient class was complex without all of the functionality that was required. Thus, the CholesterolPatient class was created to better encapsulate this data. This also allowed the class to work with the observer framework built in to the TableView class of the UI, which was implemented in the PatientList classes. </w:t>
       </w:r>
     </w:p>
     <w:p>
@@ -955,23 +751,13 @@
           <w:lang w:val="en-US"/>
         </w:rPr>
       </w:pPr>
-      <w:proofErr w:type="spellStart"/>
-      <w:r>
-        <w:rPr>
-          <w:sz w:val="20"/>
-          <w:szCs w:val="20"/>
-          <w:lang w:val="en-US"/>
-        </w:rPr>
-        <w:t>PatientList</w:t>
-      </w:r>
-      <w:proofErr w:type="spellEnd"/>
-      <w:r>
-        <w:rPr>
-          <w:sz w:val="20"/>
-          <w:szCs w:val="20"/>
-          <w:lang w:val="en-US"/>
-        </w:rPr>
-        <w:t xml:space="preserve"> classes</w:t>
+      <w:r>
+        <w:rPr>
+          <w:sz w:val="20"/>
+          <w:szCs w:val="20"/>
+          <w:lang w:val="en-US"/>
+        </w:rPr>
+        <w:t>PatientList classes</w:t>
       </w:r>
     </w:p>
     <w:p>
@@ -988,36 +774,64 @@
           <w:szCs w:val="20"/>
           <w:lang w:val="en-US"/>
         </w:rPr>
-        <w:t xml:space="preserve">In the system, there are two </w:t>
-      </w:r>
-      <w:proofErr w:type="spellStart"/>
-      <w:r>
-        <w:rPr>
-          <w:sz w:val="20"/>
-          <w:szCs w:val="20"/>
-          <w:lang w:val="en-US"/>
-        </w:rPr>
-        <w:t>PatientList</w:t>
-      </w:r>
-      <w:proofErr w:type="spellEnd"/>
-      <w:r>
-        <w:rPr>
-          <w:sz w:val="20"/>
-          <w:szCs w:val="20"/>
-          <w:lang w:val="en-US"/>
-        </w:rPr>
-        <w:t xml:space="preserve"> classes. The parent class </w:t>
-      </w:r>
-      <w:proofErr w:type="spellStart"/>
-      <w:r>
-        <w:rPr>
-          <w:sz w:val="20"/>
-          <w:szCs w:val="20"/>
-          <w:lang w:val="en-US"/>
-        </w:rPr>
-        <w:t>PatientList</w:t>
-      </w:r>
-      <w:proofErr w:type="spellEnd"/>
+        <w:t xml:space="preserve">In the system, there are two PatientList classes. The parent class PatientList </w:t>
+      </w:r>
+      <w:r>
+        <w:rPr>
+          <w:sz w:val="20"/>
+          <w:szCs w:val="20"/>
+          <w:lang w:val="en-US"/>
+        </w:rPr>
+        <w:t>handles the basic</w:t>
+      </w:r>
+      <w:r>
+        <w:rPr>
+          <w:sz w:val="20"/>
+          <w:szCs w:val="20"/>
+          <w:lang w:val="en-US"/>
+        </w:rPr>
+        <w:t xml:space="preserve"> functionality of managing a observable list of patients</w:t>
+      </w:r>
+      <w:r>
+        <w:rPr>
+          <w:sz w:val="20"/>
+          <w:szCs w:val="20"/>
+          <w:lang w:val="en-US"/>
+        </w:rPr>
+        <w:t>.</w:t>
+      </w:r>
+      <w:r>
+        <w:rPr>
+          <w:sz w:val="20"/>
+          <w:szCs w:val="20"/>
+          <w:lang w:val="en-US"/>
+        </w:rPr>
+        <w:t xml:space="preserve"> F</w:t>
+      </w:r>
+      <w:r>
+        <w:rPr>
+          <w:sz w:val="20"/>
+          <w:szCs w:val="20"/>
+          <w:lang w:val="en-US"/>
+        </w:rPr>
+        <w:t xml:space="preserve">ollowing the open/closed principle, </w:t>
+      </w:r>
+      <w:r>
+        <w:rPr>
+          <w:sz w:val="20"/>
+          <w:szCs w:val="20"/>
+          <w:lang w:val="en-US"/>
+        </w:rPr>
+        <w:t xml:space="preserve">the </w:t>
+      </w:r>
+      <w:r>
+        <w:rPr>
+          <w:sz w:val="20"/>
+          <w:szCs w:val="20"/>
+          <w:lang w:val="en-US"/>
+        </w:rPr>
+        <w:t>MonitoredPatient class</w:t>
+      </w:r>
       <w:r>
         <w:rPr>
           <w:sz w:val="20"/>
@@ -1032,99 +846,23 @@
           <w:szCs w:val="20"/>
           <w:lang w:val="en-US"/>
         </w:rPr>
-        <w:t xml:space="preserve">handles the basic adding </w:t>
-      </w:r>
-      <w:r>
-        <w:rPr>
-          <w:sz w:val="20"/>
-          <w:szCs w:val="20"/>
-          <w:lang w:val="en-US"/>
-        </w:rPr>
-        <w:t xml:space="preserve">and removing </w:t>
-      </w:r>
-      <w:r>
-        <w:rPr>
-          <w:sz w:val="20"/>
-          <w:szCs w:val="20"/>
-          <w:lang w:val="en-US"/>
-        </w:rPr>
-        <w:t xml:space="preserve">of patients to the system, </w:t>
-      </w:r>
-      <w:r>
-        <w:rPr>
-          <w:sz w:val="20"/>
-          <w:szCs w:val="20"/>
-          <w:lang w:val="en-US"/>
-        </w:rPr>
-        <w:t>and the two core attributes of the patient list and the patient getter.</w:t>
-      </w:r>
-      <w:r>
-        <w:rPr>
-          <w:sz w:val="20"/>
-          <w:szCs w:val="20"/>
-          <w:lang w:val="en-US"/>
-        </w:rPr>
-        <w:t xml:space="preserve"> F</w:t>
-      </w:r>
-      <w:r>
-        <w:rPr>
-          <w:sz w:val="20"/>
-          <w:szCs w:val="20"/>
-          <w:lang w:val="en-US"/>
-        </w:rPr>
-        <w:t xml:space="preserve">ollowing the open/closed principle, the parent class is open to modification through inheritance, where a child class can add the lower level functionality that is needed from the </w:t>
-      </w:r>
-      <w:proofErr w:type="spellStart"/>
-      <w:r>
-        <w:rPr>
-          <w:sz w:val="20"/>
-          <w:szCs w:val="20"/>
-          <w:lang w:val="en-US"/>
-        </w:rPr>
-        <w:t>PatientList</w:t>
-      </w:r>
-      <w:proofErr w:type="spellEnd"/>
-      <w:r>
-        <w:rPr>
-          <w:sz w:val="20"/>
-          <w:szCs w:val="20"/>
-          <w:lang w:val="en-US"/>
-        </w:rPr>
-        <w:t>, for exampl</w:t>
-      </w:r>
-      <w:r>
-        <w:rPr>
-          <w:sz w:val="20"/>
-          <w:szCs w:val="20"/>
-          <w:lang w:val="en-US"/>
-        </w:rPr>
-        <w:t xml:space="preserve">e, in the </w:t>
-      </w:r>
-      <w:proofErr w:type="spellStart"/>
-      <w:r>
-        <w:rPr>
-          <w:sz w:val="20"/>
-          <w:szCs w:val="20"/>
-          <w:lang w:val="en-US"/>
-        </w:rPr>
-        <w:t>MonitoredPatient</w:t>
-      </w:r>
-      <w:proofErr w:type="spellEnd"/>
-      <w:r>
-        <w:rPr>
-          <w:sz w:val="20"/>
-          <w:szCs w:val="20"/>
-          <w:lang w:val="en-US"/>
-        </w:rPr>
-        <w:t xml:space="preserve"> class</w:t>
-      </w:r>
-      <w:r>
-        <w:rPr>
-          <w:sz w:val="20"/>
-          <w:szCs w:val="20"/>
-          <w:lang w:val="en-US"/>
-        </w:rPr>
-        <w:t>, it extends functionality to be able to</w:t>
+        <w:t>extends</w:t>
+      </w:r>
+      <w:r>
+        <w:rPr>
+          <w:sz w:val="20"/>
+          <w:szCs w:val="20"/>
+          <w:lang w:val="en-US"/>
+        </w:rPr>
+        <w:t xml:space="preserve"> this basic</w:t>
+      </w:r>
+      <w:r>
+        <w:rPr>
+          <w:sz w:val="20"/>
+          <w:szCs w:val="20"/>
+          <w:lang w:val="en-US"/>
+        </w:rPr>
+        <w:t xml:space="preserve"> functionality to be able to</w:t>
       </w:r>
       <w:r>
         <w:rPr>
@@ -1140,15 +878,55 @@
           <w:szCs w:val="20"/>
           <w:lang w:val="en-US"/>
         </w:rPr>
-        <w:t xml:space="preserve">, but still using the core functionality from the parent class. </w:t>
-      </w:r>
-      <w:r>
-        <w:rPr>
-          <w:sz w:val="20"/>
-          <w:szCs w:val="20"/>
-          <w:lang w:val="en-US"/>
-        </w:rPr>
-        <w:t xml:space="preserve">This will allow easy modification if for example, another statistic was needed to be added to the system. </w:t>
+        <w:t xml:space="preserve">, </w:t>
+      </w:r>
+      <w:r>
+        <w:rPr>
+          <w:sz w:val="20"/>
+          <w:szCs w:val="20"/>
+          <w:lang w:val="en-US"/>
+        </w:rPr>
+        <w:t>while</w:t>
+      </w:r>
+      <w:r>
+        <w:rPr>
+          <w:sz w:val="20"/>
+          <w:szCs w:val="20"/>
+          <w:lang w:val="en-US"/>
+        </w:rPr>
+        <w:t xml:space="preserve"> still using the core functionality </w:t>
+      </w:r>
+      <w:r>
+        <w:rPr>
+          <w:sz w:val="20"/>
+          <w:szCs w:val="20"/>
+          <w:lang w:val="en-US"/>
+        </w:rPr>
+        <w:t xml:space="preserve">it inherited </w:t>
+      </w:r>
+      <w:r>
+        <w:rPr>
+          <w:sz w:val="20"/>
+          <w:szCs w:val="20"/>
+          <w:lang w:val="en-US"/>
+        </w:rPr>
+        <w:t xml:space="preserve">from the parent class. </w:t>
+      </w:r>
+      <w:r>
+        <w:rPr>
+          <w:sz w:val="20"/>
+          <w:szCs w:val="20"/>
+          <w:lang w:val="en-US"/>
+        </w:rPr>
+        <w:t xml:space="preserve">This design allows easy extension of the system with different </w:t>
+      </w:r>
+      <w:r>
+        <w:rPr>
+          <w:sz w:val="20"/>
+          <w:szCs w:val="20"/>
+          <w:lang w:val="en-US"/>
+        </w:rPr>
+        <w:t>ways patients can be monitored, whilst keeping core functionality simple and stable</w:t>
       </w:r>
     </w:p>
     <w:sectPr>

</xml_diff>

<commit_message>
removed dependancy from main to Requests interfaces
Main now just depends on the original requests class. Also changed a bit of wording in the design rationale and the class diagram to reflect changes
</commit_message>
<xml_diff>
--- a/Documentation/Design Rationale.docx
+++ b/Documentation/Design Rationale.docx
@@ -98,7 +98,23 @@
           <w:szCs w:val="20"/>
           <w:lang w:val="en-US"/>
         </w:rPr>
-        <w:t xml:space="preserve">, effectively giving it a better separation of concerns. This makes it easier to have alternate user interfaces or data requests if </w:t>
+        <w:t>, effectively giving it a better separation of concerns. This makes it easier to have</w:t>
+      </w:r>
+      <w:r>
+        <w:rPr>
+          <w:sz w:val="20"/>
+          <w:szCs w:val="20"/>
+          <w:lang w:val="en-US"/>
+        </w:rPr>
+        <w:t>, for example,</w:t>
+      </w:r>
+      <w:r>
+        <w:rPr>
+          <w:sz w:val="20"/>
+          <w:szCs w:val="20"/>
+          <w:lang w:val="en-US"/>
+        </w:rPr>
+        <w:t xml:space="preserve"> alternate user interfaces or data requests if </w:t>
       </w:r>
       <w:r>
         <w:rPr>
@@ -159,6 +175,7 @@
         </w:rPr>
         <w:t xml:space="preserve">There are several “View” classes present in the design, such as </w:t>
       </w:r>
+      <w:proofErr w:type="spellStart"/>
       <w:r>
         <w:rPr>
           <w:sz w:val="20"/>
@@ -173,7 +190,34 @@
           <w:szCs w:val="20"/>
           <w:lang w:val="en-US"/>
         </w:rPr>
-        <w:t xml:space="preserve">PatientsTableView and AddPatientsTableView. These </w:t>
+        <w:t>PatientsTableView</w:t>
+      </w:r>
+      <w:proofErr w:type="spellEnd"/>
+      <w:r>
+        <w:rPr>
+          <w:sz w:val="20"/>
+          <w:szCs w:val="20"/>
+          <w:lang w:val="en-US"/>
+        </w:rPr>
+        <w:t xml:space="preserve"> and </w:t>
+      </w:r>
+      <w:proofErr w:type="spellStart"/>
+      <w:r>
+        <w:rPr>
+          <w:sz w:val="20"/>
+          <w:szCs w:val="20"/>
+          <w:lang w:val="en-US"/>
+        </w:rPr>
+        <w:t>AddPatientsTableView</w:t>
+      </w:r>
+      <w:proofErr w:type="spellEnd"/>
+      <w:r>
+        <w:rPr>
+          <w:sz w:val="20"/>
+          <w:szCs w:val="20"/>
+          <w:lang w:val="en-US"/>
+        </w:rPr>
+        <w:t xml:space="preserve">. These </w:t>
       </w:r>
       <w:r>
         <w:rPr>
@@ -189,7 +233,25 @@
           <w:szCs w:val="20"/>
           <w:lang w:val="en-US"/>
         </w:rPr>
-        <w:t xml:space="preserve">children of the javaFX </w:t>
+        <w:t xml:space="preserve">children of the </w:t>
+      </w:r>
+      <w:proofErr w:type="spellStart"/>
+      <w:r>
+        <w:rPr>
+          <w:sz w:val="20"/>
+          <w:szCs w:val="20"/>
+          <w:lang w:val="en-US"/>
+        </w:rPr>
+        <w:t>javaFX</w:t>
+      </w:r>
+      <w:proofErr w:type="spellEnd"/>
+      <w:r>
+        <w:rPr>
+          <w:sz w:val="20"/>
+          <w:szCs w:val="20"/>
+          <w:lang w:val="en-US"/>
+        </w:rPr>
+        <w:t xml:space="preserve"> </w:t>
       </w:r>
       <w:r>
         <w:rPr>
@@ -213,7 +275,25 @@
           <w:szCs w:val="20"/>
           <w:lang w:val="en-US"/>
         </w:rPr>
-        <w:t>This allows them to be easily implementable into any javaFX scene, and gives modularity to how the UI is built</w:t>
+        <w:t xml:space="preserve">This allows them to be easily implementable into any </w:t>
+      </w:r>
+      <w:proofErr w:type="spellStart"/>
+      <w:r>
+        <w:rPr>
+          <w:sz w:val="20"/>
+          <w:szCs w:val="20"/>
+          <w:lang w:val="en-US"/>
+        </w:rPr>
+        <w:t>javaFX</w:t>
+      </w:r>
+      <w:proofErr w:type="spellEnd"/>
+      <w:r>
+        <w:rPr>
+          <w:sz w:val="20"/>
+          <w:szCs w:val="20"/>
+          <w:lang w:val="en-US"/>
+        </w:rPr>
+        <w:t xml:space="preserve"> scene, and gives modularity to how the UI is built</w:t>
       </w:r>
       <w:r>
         <w:rPr>
@@ -341,7 +421,25 @@
           <w:szCs w:val="20"/>
           <w:lang w:val="en-US"/>
         </w:rPr>
-        <w:t xml:space="preserve"> like any other region, following the Liskov substitution principle.</w:t>
+        <w:t xml:space="preserve"> like any other region, following the </w:t>
+      </w:r>
+      <w:proofErr w:type="spellStart"/>
+      <w:r>
+        <w:rPr>
+          <w:sz w:val="20"/>
+          <w:szCs w:val="20"/>
+          <w:lang w:val="en-US"/>
+        </w:rPr>
+        <w:t>Liskov</w:t>
+      </w:r>
+      <w:proofErr w:type="spellEnd"/>
+      <w:r>
+        <w:rPr>
+          <w:sz w:val="20"/>
+          <w:szCs w:val="20"/>
+          <w:lang w:val="en-US"/>
+        </w:rPr>
+        <w:t xml:space="preserve"> substitution principle.</w:t>
       </w:r>
       <w:r>
         <w:rPr>
@@ -366,15 +464,105 @@
           <w:szCs w:val="20"/>
           <w:lang w:val="en-US"/>
         </w:rPr>
-        <w:t>Most of the time, the UI will require data from the patientLists in response to user input</w:t>
-      </w:r>
-      <w:r>
-        <w:rPr>
-          <w:sz w:val="20"/>
-          <w:szCs w:val="20"/>
-          <w:lang w:val="en-US"/>
-        </w:rPr>
-        <w:t xml:space="preserve">, which each view can obtain from their attribute of the list, however, as the association between the classes only goes one way, the tableViews use an inbuilt observer framework to observe the ObservableList attributes in the PatientsList class. This prevents a cyclic dependency, whilst allowing the PatientsList classes to update the UI </w:t>
+        <w:t xml:space="preserve">Most of the time, the UI will require data from the </w:t>
+      </w:r>
+      <w:proofErr w:type="spellStart"/>
+      <w:r>
+        <w:rPr>
+          <w:sz w:val="20"/>
+          <w:szCs w:val="20"/>
+          <w:lang w:val="en-US"/>
+        </w:rPr>
+        <w:t>patientLists</w:t>
+      </w:r>
+      <w:proofErr w:type="spellEnd"/>
+      <w:r>
+        <w:rPr>
+          <w:sz w:val="20"/>
+          <w:szCs w:val="20"/>
+          <w:lang w:val="en-US"/>
+        </w:rPr>
+        <w:t xml:space="preserve"> in response to user input</w:t>
+      </w:r>
+      <w:r>
+        <w:rPr>
+          <w:sz w:val="20"/>
+          <w:szCs w:val="20"/>
+          <w:lang w:val="en-US"/>
+        </w:rPr>
+        <w:t xml:space="preserve">, which each view can obtain from their attribute of the list, however, as the association between the classes only goes one way, the </w:t>
+      </w:r>
+      <w:proofErr w:type="spellStart"/>
+      <w:r>
+        <w:rPr>
+          <w:sz w:val="20"/>
+          <w:szCs w:val="20"/>
+          <w:lang w:val="en-US"/>
+        </w:rPr>
+        <w:t>tableViews</w:t>
+      </w:r>
+      <w:proofErr w:type="spellEnd"/>
+      <w:r>
+        <w:rPr>
+          <w:sz w:val="20"/>
+          <w:szCs w:val="20"/>
+          <w:lang w:val="en-US"/>
+        </w:rPr>
+        <w:t xml:space="preserve"> use an inbuilt observer framework to observe the </w:t>
+      </w:r>
+      <w:proofErr w:type="spellStart"/>
+      <w:r>
+        <w:rPr>
+          <w:sz w:val="20"/>
+          <w:szCs w:val="20"/>
+          <w:lang w:val="en-US"/>
+        </w:rPr>
+        <w:t>ObservableList</w:t>
+      </w:r>
+      <w:proofErr w:type="spellEnd"/>
+      <w:r>
+        <w:rPr>
+          <w:sz w:val="20"/>
+          <w:szCs w:val="20"/>
+          <w:lang w:val="en-US"/>
+        </w:rPr>
+        <w:t xml:space="preserve"> attributes in the </w:t>
+      </w:r>
+      <w:proofErr w:type="spellStart"/>
+      <w:r>
+        <w:rPr>
+          <w:sz w:val="20"/>
+          <w:szCs w:val="20"/>
+          <w:lang w:val="en-US"/>
+        </w:rPr>
+        <w:t>PatientsList</w:t>
+      </w:r>
+      <w:proofErr w:type="spellEnd"/>
+      <w:r>
+        <w:rPr>
+          <w:sz w:val="20"/>
+          <w:szCs w:val="20"/>
+          <w:lang w:val="en-US"/>
+        </w:rPr>
+        <w:t xml:space="preserve"> class. This prevents a cyclic dependency, whilst allowing the </w:t>
+      </w:r>
+      <w:proofErr w:type="spellStart"/>
+      <w:r>
+        <w:rPr>
+          <w:sz w:val="20"/>
+          <w:szCs w:val="20"/>
+          <w:lang w:val="en-US"/>
+        </w:rPr>
+        <w:t>PatientsList</w:t>
+      </w:r>
+      <w:proofErr w:type="spellEnd"/>
+      <w:r>
+        <w:rPr>
+          <w:sz w:val="20"/>
+          <w:szCs w:val="20"/>
+          <w:lang w:val="en-US"/>
+        </w:rPr>
+        <w:t xml:space="preserve"> classes to update the UI </w:t>
       </w:r>
       <w:r>
         <w:rPr>
@@ -400,21 +588,49 @@
         </w:rPr>
         <w:t xml:space="preserve">Another feature of the </w:t>
       </w:r>
-      <w:r>
-        <w:rPr>
-          <w:sz w:val="20"/>
-          <w:szCs w:val="20"/>
-          <w:lang w:val="en-US"/>
-        </w:rPr>
-        <w:t xml:space="preserve">TableView library used is the use of factories in generating the </w:t>
-      </w:r>
-      <w:r>
-        <w:rPr>
-          <w:sz w:val="20"/>
-          <w:szCs w:val="20"/>
-          <w:lang w:val="en-US"/>
-        </w:rPr>
-        <w:t xml:space="preserve">cells of each of the collumns in the table view. This greatly simplified the code as it allowed </w:t>
+      <w:proofErr w:type="spellStart"/>
+      <w:r>
+        <w:rPr>
+          <w:sz w:val="20"/>
+          <w:szCs w:val="20"/>
+          <w:lang w:val="en-US"/>
+        </w:rPr>
+        <w:t>TableView</w:t>
+      </w:r>
+      <w:proofErr w:type="spellEnd"/>
+      <w:r>
+        <w:rPr>
+          <w:sz w:val="20"/>
+          <w:szCs w:val="20"/>
+          <w:lang w:val="en-US"/>
+        </w:rPr>
+        <w:t xml:space="preserve"> library used is the use of factories in generating the </w:t>
+      </w:r>
+      <w:r>
+        <w:rPr>
+          <w:sz w:val="20"/>
+          <w:szCs w:val="20"/>
+          <w:lang w:val="en-US"/>
+        </w:rPr>
+        <w:t xml:space="preserve">cells of each of the </w:t>
+      </w:r>
+      <w:proofErr w:type="spellStart"/>
+      <w:r>
+        <w:rPr>
+          <w:sz w:val="20"/>
+          <w:szCs w:val="20"/>
+          <w:lang w:val="en-US"/>
+        </w:rPr>
+        <w:t>collumns</w:t>
+      </w:r>
+      <w:proofErr w:type="spellEnd"/>
+      <w:r>
+        <w:rPr>
+          <w:sz w:val="20"/>
+          <w:szCs w:val="20"/>
+          <w:lang w:val="en-US"/>
+        </w:rPr>
+        <w:t xml:space="preserve"> in the table view. This greatly simplified the code as it allowed </w:t>
       </w:r>
       <w:r>
         <w:rPr>
@@ -430,7 +646,43 @@
           <w:szCs w:val="20"/>
           <w:lang w:val="en-US"/>
         </w:rPr>
-        <w:t xml:space="preserve"> list of cholesterolPatients found in the PatientList class</w:t>
+        <w:t xml:space="preserve"> list of </w:t>
+      </w:r>
+      <w:proofErr w:type="spellStart"/>
+      <w:r>
+        <w:rPr>
+          <w:sz w:val="20"/>
+          <w:szCs w:val="20"/>
+          <w:lang w:val="en-US"/>
+        </w:rPr>
+        <w:t>cholesterolPatients</w:t>
+      </w:r>
+      <w:proofErr w:type="spellEnd"/>
+      <w:r>
+        <w:rPr>
+          <w:sz w:val="20"/>
+          <w:szCs w:val="20"/>
+          <w:lang w:val="en-US"/>
+        </w:rPr>
+        <w:t xml:space="preserve"> found in the </w:t>
+      </w:r>
+      <w:proofErr w:type="spellStart"/>
+      <w:r>
+        <w:rPr>
+          <w:sz w:val="20"/>
+          <w:szCs w:val="20"/>
+          <w:lang w:val="en-US"/>
+        </w:rPr>
+        <w:t>PatientList</w:t>
+      </w:r>
+      <w:proofErr w:type="spellEnd"/>
+      <w:r>
+        <w:rPr>
+          <w:sz w:val="20"/>
+          <w:szCs w:val="20"/>
+          <w:lang w:val="en-US"/>
+        </w:rPr>
+        <w:t xml:space="preserve"> class</w:t>
       </w:r>
     </w:p>
     <w:p>
@@ -521,39 +773,93 @@
           <w:szCs w:val="20"/>
           <w:lang w:val="en-US"/>
         </w:rPr>
-        <w:t xml:space="preserve">to access this service, in the form of GetPatients. </w:t>
-      </w:r>
-      <w:r>
-        <w:rPr>
-          <w:sz w:val="20"/>
-          <w:szCs w:val="20"/>
-          <w:lang w:val="en-US"/>
-        </w:rPr>
-        <w:t>This reduces dependencies on requests so it can be changed more freely</w:t>
-      </w:r>
-      <w:r>
-        <w:rPr>
-          <w:sz w:val="20"/>
-          <w:szCs w:val="20"/>
-          <w:lang w:val="en-US"/>
-        </w:rPr>
-        <w:t>, and will allow easier extension of requests if other data is needed in the future</w:t>
-      </w:r>
-      <w:r>
-        <w:rPr>
-          <w:sz w:val="20"/>
-          <w:szCs w:val="20"/>
-          <w:lang w:val="en-US"/>
-        </w:rPr>
-        <w:t xml:space="preserve">, as well as an easy route into applying the interface segregation principle if this data is needed for a different purpose to what is currently used. </w:t>
-      </w:r>
-      <w:r>
-        <w:rPr>
-          <w:sz w:val="20"/>
-          <w:szCs w:val="20"/>
-          <w:lang w:val="en-US"/>
-        </w:rPr>
-        <w:t xml:space="preserve">A possible weakness in this design is the tendancy for </w:t>
+        <w:t xml:space="preserve">to access this service, in the form of </w:t>
+      </w:r>
+      <w:proofErr w:type="spellStart"/>
+      <w:r>
+        <w:rPr>
+          <w:sz w:val="20"/>
+          <w:szCs w:val="20"/>
+          <w:lang w:val="en-US"/>
+        </w:rPr>
+        <w:t>GetPatients</w:t>
+      </w:r>
+      <w:proofErr w:type="spellEnd"/>
+      <w:r>
+        <w:rPr>
+          <w:sz w:val="20"/>
+          <w:szCs w:val="20"/>
+          <w:lang w:val="en-US"/>
+        </w:rPr>
+        <w:t xml:space="preserve">. </w:t>
+      </w:r>
+      <w:r>
+        <w:rPr>
+          <w:sz w:val="20"/>
+          <w:szCs w:val="20"/>
+          <w:lang w:val="en-US"/>
+        </w:rPr>
+        <w:t xml:space="preserve">This reduces dependencies on requests </w:t>
+      </w:r>
+      <w:r>
+        <w:rPr>
+          <w:sz w:val="20"/>
+          <w:szCs w:val="20"/>
+          <w:lang w:val="en-US"/>
+        </w:rPr>
+        <w:t xml:space="preserve">which increases both </w:t>
+      </w:r>
+      <w:proofErr w:type="spellStart"/>
+      <w:r>
+        <w:rPr>
+          <w:sz w:val="20"/>
+          <w:szCs w:val="20"/>
+          <w:lang w:val="en-US"/>
+        </w:rPr>
+        <w:t>it’s</w:t>
+      </w:r>
+      <w:proofErr w:type="spellEnd"/>
+      <w:r>
+        <w:rPr>
+          <w:sz w:val="20"/>
+          <w:szCs w:val="20"/>
+          <w:lang w:val="en-US"/>
+        </w:rPr>
+        <w:t xml:space="preserve"> modifiability and extensibility. This was seen when the machine learning extension was added to the class, using the interface segregation principle for an alternate client requesting data</w:t>
+      </w:r>
+      <w:r>
+        <w:rPr>
+          <w:sz w:val="20"/>
+          <w:szCs w:val="20"/>
+          <w:lang w:val="en-US"/>
+        </w:rPr>
+        <w:t xml:space="preserve">. </w:t>
+      </w:r>
+      <w:r>
+        <w:rPr>
+          <w:sz w:val="20"/>
+          <w:szCs w:val="20"/>
+          <w:lang w:val="en-US"/>
+        </w:rPr>
+        <w:t xml:space="preserve">A possible weakness in this design is the </w:t>
+      </w:r>
+      <w:proofErr w:type="spellStart"/>
+      <w:r>
+        <w:rPr>
+          <w:sz w:val="20"/>
+          <w:szCs w:val="20"/>
+          <w:lang w:val="en-US"/>
+        </w:rPr>
+        <w:t>tendancy</w:t>
+      </w:r>
+      <w:proofErr w:type="spellEnd"/>
+      <w:r>
+        <w:rPr>
+          <w:sz w:val="20"/>
+          <w:szCs w:val="20"/>
+          <w:lang w:val="en-US"/>
+        </w:rPr>
+        <w:t xml:space="preserve"> for </w:t>
       </w:r>
       <w:r>
         <w:rPr>
@@ -667,7 +973,25 @@
           <w:szCs w:val="20"/>
           <w:lang w:val="en-US"/>
         </w:rPr>
-        <w:t xml:space="preserve"> the data, it is often sent to the CholesterolPatient class for </w:t>
+        <w:t xml:space="preserve"> the data, it is often sent to the </w:t>
+      </w:r>
+      <w:proofErr w:type="spellStart"/>
+      <w:r>
+        <w:rPr>
+          <w:sz w:val="20"/>
+          <w:szCs w:val="20"/>
+          <w:lang w:val="en-US"/>
+        </w:rPr>
+        <w:t>CholesterolPatient</w:t>
+      </w:r>
+      <w:proofErr w:type="spellEnd"/>
+      <w:r>
+        <w:rPr>
+          <w:sz w:val="20"/>
+          <w:szCs w:val="20"/>
+          <w:lang w:val="en-US"/>
+        </w:rPr>
+        <w:t xml:space="preserve"> class for </w:t>
       </w:r>
       <w:r>
         <w:rPr>
@@ -691,15 +1015,69 @@
           <w:szCs w:val="20"/>
           <w:lang w:val="en-US"/>
         </w:rPr>
-        <w:t>The Hapi Fhir framework has an inbuilt patient class that was considered</w:t>
-      </w:r>
-      <w:r>
-        <w:rPr>
-          <w:sz w:val="20"/>
-          <w:szCs w:val="20"/>
-          <w:lang w:val="en-US"/>
-        </w:rPr>
-        <w:t>to be used in the application through the use of an adaptor</w:t>
+        <w:t xml:space="preserve">The </w:t>
+      </w:r>
+      <w:proofErr w:type="spellStart"/>
+      <w:r>
+        <w:rPr>
+          <w:sz w:val="20"/>
+          <w:szCs w:val="20"/>
+          <w:lang w:val="en-US"/>
+        </w:rPr>
+        <w:t>Hapi</w:t>
+      </w:r>
+      <w:proofErr w:type="spellEnd"/>
+      <w:r>
+        <w:rPr>
+          <w:sz w:val="20"/>
+          <w:szCs w:val="20"/>
+          <w:lang w:val="en-US"/>
+        </w:rPr>
+        <w:t xml:space="preserve"> </w:t>
+      </w:r>
+      <w:proofErr w:type="spellStart"/>
+      <w:r>
+        <w:rPr>
+          <w:sz w:val="20"/>
+          <w:szCs w:val="20"/>
+          <w:lang w:val="en-US"/>
+        </w:rPr>
+        <w:t>Fhir</w:t>
+      </w:r>
+      <w:proofErr w:type="spellEnd"/>
+      <w:r>
+        <w:rPr>
+          <w:sz w:val="20"/>
+          <w:szCs w:val="20"/>
+          <w:lang w:val="en-US"/>
+        </w:rPr>
+        <w:t xml:space="preserve"> framework has an inbuilt patient class that was </w:t>
+      </w:r>
+      <w:proofErr w:type="spellStart"/>
+      <w:r>
+        <w:rPr>
+          <w:sz w:val="20"/>
+          <w:szCs w:val="20"/>
+          <w:lang w:val="en-US"/>
+        </w:rPr>
+        <w:t>considered</w:t>
+      </w:r>
+      <w:r>
+        <w:rPr>
+          <w:sz w:val="20"/>
+          <w:szCs w:val="20"/>
+          <w:lang w:val="en-US"/>
+        </w:rPr>
+        <w:t>to</w:t>
+      </w:r>
+      <w:proofErr w:type="spellEnd"/>
+      <w:r>
+        <w:rPr>
+          <w:sz w:val="20"/>
+          <w:szCs w:val="20"/>
+          <w:lang w:val="en-US"/>
+        </w:rPr>
+        <w:t xml:space="preserve"> be used in the application through the use of an adaptor</w:t>
       </w:r>
       <w:r>
         <w:rPr>
@@ -717,6 +1095,7 @@
         </w:rPr>
         <w:t xml:space="preserve"> </w:t>
       </w:r>
+      <w:proofErr w:type="spellStart"/>
       <w:r>
         <w:rPr>
           <w:sz w:val="20"/>
@@ -725,13 +1104,68 @@
         </w:rPr>
         <w:t>Fhir</w:t>
       </w:r>
-      <w:r>
-        <w:rPr>
-          <w:sz w:val="20"/>
-          <w:szCs w:val="20"/>
-          <w:lang w:val="en-US"/>
-        </w:rPr>
-        <w:t xml:space="preserve"> framework, and the inbuilt patient class was complex without all of the functionality that was required. Thus, the CholesterolPatient class was created to better encapsulate this data. This also allowed the class to work with the observer framework built in to the TableView class of the UI, which was implemented in the PatientList classes. </w:t>
+      <w:proofErr w:type="spellEnd"/>
+      <w:r>
+        <w:rPr>
+          <w:sz w:val="20"/>
+          <w:szCs w:val="20"/>
+          <w:lang w:val="en-US"/>
+        </w:rPr>
+        <w:t xml:space="preserve"> framework, and the inbuilt patient class was complex without all of the functionality that was required. Thus, the </w:t>
+      </w:r>
+      <w:proofErr w:type="spellStart"/>
+      <w:r>
+        <w:rPr>
+          <w:sz w:val="20"/>
+          <w:szCs w:val="20"/>
+          <w:lang w:val="en-US"/>
+        </w:rPr>
+        <w:t>CholesterolPatient</w:t>
+      </w:r>
+      <w:proofErr w:type="spellEnd"/>
+      <w:r>
+        <w:rPr>
+          <w:sz w:val="20"/>
+          <w:szCs w:val="20"/>
+          <w:lang w:val="en-US"/>
+        </w:rPr>
+        <w:t xml:space="preserve"> class was created to better encapsulate this data. This also allowed the class to work with the observer framework built in to the </w:t>
+      </w:r>
+      <w:proofErr w:type="spellStart"/>
+      <w:r>
+        <w:rPr>
+          <w:sz w:val="20"/>
+          <w:szCs w:val="20"/>
+          <w:lang w:val="en-US"/>
+        </w:rPr>
+        <w:t>TableView</w:t>
+      </w:r>
+      <w:proofErr w:type="spellEnd"/>
+      <w:r>
+        <w:rPr>
+          <w:sz w:val="20"/>
+          <w:szCs w:val="20"/>
+          <w:lang w:val="en-US"/>
+        </w:rPr>
+        <w:t xml:space="preserve"> class of the UI, which was implemented in the </w:t>
+      </w:r>
+      <w:proofErr w:type="spellStart"/>
+      <w:r>
+        <w:rPr>
+          <w:sz w:val="20"/>
+          <w:szCs w:val="20"/>
+          <w:lang w:val="en-US"/>
+        </w:rPr>
+        <w:t>PatientList</w:t>
+      </w:r>
+      <w:proofErr w:type="spellEnd"/>
+      <w:r>
+        <w:rPr>
+          <w:sz w:val="20"/>
+          <w:szCs w:val="20"/>
+          <w:lang w:val="en-US"/>
+        </w:rPr>
+        <w:t xml:space="preserve"> classes. </w:t>
       </w:r>
     </w:p>
     <w:p>
@@ -751,13 +1185,23 @@
           <w:lang w:val="en-US"/>
         </w:rPr>
       </w:pPr>
-      <w:r>
-        <w:rPr>
-          <w:sz w:val="20"/>
-          <w:szCs w:val="20"/>
-          <w:lang w:val="en-US"/>
-        </w:rPr>
-        <w:t>PatientList classes</w:t>
+      <w:proofErr w:type="spellStart"/>
+      <w:r>
+        <w:rPr>
+          <w:sz w:val="20"/>
+          <w:szCs w:val="20"/>
+          <w:lang w:val="en-US"/>
+        </w:rPr>
+        <w:t>PatientList</w:t>
+      </w:r>
+      <w:proofErr w:type="spellEnd"/>
+      <w:r>
+        <w:rPr>
+          <w:sz w:val="20"/>
+          <w:szCs w:val="20"/>
+          <w:lang w:val="en-US"/>
+        </w:rPr>
+        <w:t xml:space="preserve"> classes</w:t>
       </w:r>
     </w:p>
     <w:p>
@@ -774,7 +1218,43 @@
           <w:szCs w:val="20"/>
           <w:lang w:val="en-US"/>
         </w:rPr>
-        <w:t xml:space="preserve">In the system, there are two PatientList classes. The parent class PatientList </w:t>
+        <w:t xml:space="preserve">In the system, there are two </w:t>
+      </w:r>
+      <w:proofErr w:type="spellStart"/>
+      <w:r>
+        <w:rPr>
+          <w:sz w:val="20"/>
+          <w:szCs w:val="20"/>
+          <w:lang w:val="en-US"/>
+        </w:rPr>
+        <w:t>PatientList</w:t>
+      </w:r>
+      <w:proofErr w:type="spellEnd"/>
+      <w:r>
+        <w:rPr>
+          <w:sz w:val="20"/>
+          <w:szCs w:val="20"/>
+          <w:lang w:val="en-US"/>
+        </w:rPr>
+        <w:t xml:space="preserve"> classes. The parent class </w:t>
+      </w:r>
+      <w:proofErr w:type="spellStart"/>
+      <w:r>
+        <w:rPr>
+          <w:sz w:val="20"/>
+          <w:szCs w:val="20"/>
+          <w:lang w:val="en-US"/>
+        </w:rPr>
+        <w:t>PatientList</w:t>
+      </w:r>
+      <w:proofErr w:type="spellEnd"/>
+      <w:r>
+        <w:rPr>
+          <w:sz w:val="20"/>
+          <w:szCs w:val="20"/>
+          <w:lang w:val="en-US"/>
+        </w:rPr>
+        <w:t xml:space="preserve"> </w:t>
       </w:r>
       <w:r>
         <w:rPr>
@@ -790,7 +1270,25 @@
           <w:szCs w:val="20"/>
           <w:lang w:val="en-US"/>
         </w:rPr>
-        <w:t xml:space="preserve"> functionality of managing a observable list of patients</w:t>
+        <w:t xml:space="preserve"> functionality of managing </w:t>
+      </w:r>
+      <w:proofErr w:type="gramStart"/>
+      <w:r>
+        <w:rPr>
+          <w:sz w:val="20"/>
+          <w:szCs w:val="20"/>
+          <w:lang w:val="en-US"/>
+        </w:rPr>
+        <w:t>a</w:t>
+      </w:r>
+      <w:proofErr w:type="gramEnd"/>
+      <w:r>
+        <w:rPr>
+          <w:sz w:val="20"/>
+          <w:szCs w:val="20"/>
+          <w:lang w:val="en-US"/>
+        </w:rPr>
+        <w:t xml:space="preserve"> observable list of patients</w:t>
       </w:r>
       <w:r>
         <w:rPr>
@@ -824,13 +1322,23 @@
         </w:rPr>
         <w:t xml:space="preserve">the </w:t>
       </w:r>
-      <w:r>
-        <w:rPr>
-          <w:sz w:val="20"/>
-          <w:szCs w:val="20"/>
-          <w:lang w:val="en-US"/>
-        </w:rPr>
-        <w:t>MonitoredPatient class</w:t>
+      <w:proofErr w:type="spellStart"/>
+      <w:r>
+        <w:rPr>
+          <w:sz w:val="20"/>
+          <w:szCs w:val="20"/>
+          <w:lang w:val="en-US"/>
+        </w:rPr>
+        <w:t>MonitoredPatient</w:t>
+      </w:r>
+      <w:proofErr w:type="spellEnd"/>
+      <w:r>
+        <w:rPr>
+          <w:sz w:val="20"/>
+          <w:szCs w:val="20"/>
+          <w:lang w:val="en-US"/>
+        </w:rPr>
+        <w:t xml:space="preserve"> class</w:t>
       </w:r>
       <w:r>
         <w:rPr>

</xml_diff>

<commit_message>
Added content to the design rationale
Described the observer implementation, and the improvements made to the design since assignment 2
</commit_message>
<xml_diff>
--- a/Documentation/Design Rationale.docx
+++ b/Documentation/Design Rationale.docx
@@ -1,6 +1,6 @@
 
 <file path=word/document.xml><?xml version="1.0" encoding="utf-8"?>
-<w:document xmlns:wpc="http://schemas.microsoft.com/office/word/2010/wordprocessingCanvas" xmlns:cx="http://schemas.microsoft.com/office/drawing/2014/chartex" xmlns:cx1="http://schemas.microsoft.com/office/drawing/2015/9/8/chartex" xmlns:cx2="http://schemas.microsoft.com/office/drawing/2015/10/21/chartex" xmlns:cx3="http://schemas.microsoft.com/office/drawing/2016/5/9/chartex" xmlns:cx4="http://schemas.microsoft.com/office/drawing/2016/5/10/chartex" xmlns:cx5="http://schemas.microsoft.com/office/drawing/2016/5/11/chartex" xmlns:cx6="http://schemas.microsoft.com/office/drawing/2016/5/12/chartex" xmlns:cx7="http://schemas.microsoft.com/office/drawing/2016/5/13/chartex" xmlns:cx8="http://schemas.microsoft.com/office/drawing/2016/5/14/chartex" xmlns:mc="http://schemas.openxmlformats.org/markup-compatibility/2006" xmlns:aink="http://schemas.microsoft.com/office/drawing/2016/ink" xmlns:am3d="http://schemas.microsoft.com/office/drawing/2017/model3d" xmlns:o="urn:schemas-microsoft-com:office:office" xmlns:r="http://schemas.openxmlformats.org/officeDocument/2006/relationships" xmlns:m="http://schemas.openxmlformats.org/officeDocument/2006/math" xmlns:v="urn:schemas-microsoft-com:vml" xmlns:wp14="http://schemas.microsoft.com/office/word/2010/wordprocessingDrawing" xmlns:wp="http://schemas.openxmlformats.org/drawingml/2006/wordprocessingDrawing" xmlns:w10="urn:schemas-microsoft-com:office:word" xmlns:w="http://schemas.openxmlformats.org/wordprocessingml/2006/main" xmlns:w14="http://schemas.microsoft.com/office/word/2010/wordml" xmlns:w15="http://schemas.microsoft.com/office/word/2012/wordml" xmlns:w16cex="http://schemas.microsoft.com/office/word/2018/wordml/cex" xmlns:w16cid="http://schemas.microsoft.com/office/word/2016/wordml/cid" xmlns:w16="http://schemas.microsoft.com/office/word/2018/wordml" xmlns:w16se="http://schemas.microsoft.com/office/word/2015/wordml/symex" xmlns:wpg="http://schemas.microsoft.com/office/word/2010/wordprocessingGroup" xmlns:wpi="http://schemas.microsoft.com/office/word/2010/wordprocessingInk" xmlns:wne="http://schemas.microsoft.com/office/word/2006/wordml" xmlns:wps="http://schemas.microsoft.com/office/word/2010/wordprocessingShape" mc:Ignorable="w14 w15 w16se w16cid w16 w16cex wp14">
+<w:document xmlns:wpc="http://schemas.microsoft.com/office/word/2010/wordprocessingCanvas" xmlns:cx="http://schemas.microsoft.com/office/drawing/2014/chartex" xmlns:cx1="http://schemas.microsoft.com/office/drawing/2015/9/8/chartex" xmlns:cx2="http://schemas.microsoft.com/office/drawing/2015/10/21/chartex" xmlns:cx3="http://schemas.microsoft.com/office/drawing/2016/5/9/chartex" xmlns:cx4="http://schemas.microsoft.com/office/drawing/2016/5/10/chartex" xmlns:cx5="http://schemas.microsoft.com/office/drawing/2016/5/11/chartex" xmlns:cx6="http://schemas.microsoft.com/office/drawing/2016/5/12/chartex" xmlns:cx7="http://schemas.microsoft.com/office/drawing/2016/5/13/chartex" xmlns:cx8="http://schemas.microsoft.com/office/drawing/2016/5/14/chartex" xmlns:mc="http://schemas.openxmlformats.org/markup-compatibility/2006" xmlns:aink="http://schemas.microsoft.com/office/drawing/2016/ink" xmlns:am3d="http://schemas.microsoft.com/office/drawing/2017/model3d" xmlns:o="urn:schemas-microsoft-com:office:office" xmlns:r="http://schemas.openxmlformats.org/officeDocument/2006/relationships" xmlns:m="http://schemas.openxmlformats.org/officeDocument/2006/math" xmlns:v="urn:schemas-microsoft-com:vml" xmlns:wp14="http://schemas.microsoft.com/office/word/2010/wordprocessingDrawing" xmlns:wp="http://schemas.openxmlformats.org/drawingml/2006/wordprocessingDrawing" xmlns:w10="urn:schemas-microsoft-com:office:word" xmlns:w="http://schemas.openxmlformats.org/wordprocessingml/2006/main" xmlns:w14="http://schemas.microsoft.com/office/word/2010/wordml" xmlns:w15="http://schemas.microsoft.com/office/word/2012/wordml" xmlns:w16cid="http://schemas.microsoft.com/office/word/2016/wordml/cid" xmlns:w16se="http://schemas.microsoft.com/office/word/2015/wordml/symex" xmlns:wpg="http://schemas.microsoft.com/office/word/2010/wordprocessingGroup" xmlns:wpi="http://schemas.microsoft.com/office/word/2010/wordprocessingInk" xmlns:wne="http://schemas.microsoft.com/office/word/2006/wordml" xmlns:wps="http://schemas.microsoft.com/office/word/2010/wordprocessingShape" mc:Ignorable="w14 w15 w16se w16cid wp14">
   <w:body>
     <w:p>
       <w:pPr>
@@ -8,11 +8,408 @@
           <w:lang w:val="en-US"/>
         </w:rPr>
       </w:pPr>
-      <w:r>
-        <w:rPr>
-          <w:lang w:val="en-US"/>
-        </w:rPr>
-        <w:t xml:space="preserve">Extracted method from </w:t>
+    </w:p>
+    <w:p>
+      <w:pPr>
+        <w:rPr>
+          <w:lang w:val="en-US"/>
+        </w:rPr>
+      </w:pPr>
+      <w:r>
+        <w:rPr>
+          <w:lang w:val="en-US"/>
+        </w:rPr>
+        <w:t xml:space="preserve">The design iteratively improved upon the initial design from Assignment 2. Some design choices from assignment 2 worked well, such as the </w:t>
+      </w:r>
+      <w:r>
+        <w:rPr>
+          <w:lang w:val="en-US"/>
+        </w:rPr>
+        <w:t>unified requests class handling all of the networking of the application, and the vi</w:t>
+      </w:r>
+      <w:r>
+        <w:rPr>
+          <w:lang w:val="en-US"/>
+        </w:rPr>
+        <w:t xml:space="preserve">ew classes, that handled the UI </w:t>
+      </w:r>
+      <w:r>
+        <w:rPr>
+          <w:lang w:val="en-US"/>
+        </w:rPr>
+        <w:t xml:space="preserve">of the application. However, major refactoring was required in the data </w:t>
+      </w:r>
+      <w:r>
+        <w:rPr>
+          <w:lang w:val="en-US"/>
+        </w:rPr>
+        <w:t>classes that handled the information pulled from the server. Initially</w:t>
+      </w:r>
+      <w:r>
+        <w:rPr>
+          <w:lang w:val="en-US"/>
+        </w:rPr>
+        <w:t xml:space="preserve">, our design used a single </w:t>
+      </w:r>
+      <w:proofErr w:type="spellStart"/>
+      <w:r>
+        <w:rPr>
+          <w:lang w:val="en-US"/>
+        </w:rPr>
+        <w:t>CholesterolPatient</w:t>
+      </w:r>
+      <w:proofErr w:type="spellEnd"/>
+      <w:r>
+        <w:rPr>
+          <w:lang w:val="en-US"/>
+        </w:rPr>
+        <w:t xml:space="preserve"> </w:t>
+      </w:r>
+      <w:r>
+        <w:rPr>
+          <w:lang w:val="en-US"/>
+        </w:rPr>
+        <w:t>class to manage the information on each patient</w:t>
+      </w:r>
+      <w:r>
+        <w:rPr>
+          <w:lang w:val="en-US"/>
+        </w:rPr>
+        <w:t xml:space="preserve">, however with the application now required to hold blood pressure data and </w:t>
+      </w:r>
+      <w:r>
+        <w:rPr>
+          <w:lang w:val="en-US"/>
+        </w:rPr>
+        <w:t xml:space="preserve">cholesterol data, it was decided that </w:t>
+      </w:r>
+      <w:proofErr w:type="spellStart"/>
+      <w:r>
+        <w:rPr>
+          <w:lang w:val="en-US"/>
+        </w:rPr>
+        <w:t>CholesterolPatient</w:t>
+      </w:r>
+      <w:proofErr w:type="spellEnd"/>
+      <w:r>
+        <w:rPr>
+          <w:lang w:val="en-US"/>
+        </w:rPr>
+        <w:t xml:space="preserve"> would be refactored into </w:t>
+      </w:r>
+      <w:proofErr w:type="spellStart"/>
+      <w:r>
+        <w:rPr>
+          <w:lang w:val="en-US"/>
+        </w:rPr>
+        <w:t>DataPatient</w:t>
+      </w:r>
+      <w:proofErr w:type="spellEnd"/>
+      <w:r>
+        <w:rPr>
+          <w:lang w:val="en-US"/>
+        </w:rPr>
+        <w:t xml:space="preserve">, </w:t>
+      </w:r>
+      <w:r>
+        <w:rPr>
+          <w:lang w:val="en-US"/>
+        </w:rPr>
+        <w:t xml:space="preserve">and the attributes </w:t>
+      </w:r>
+      <w:r>
+        <w:rPr>
+          <w:lang w:val="en-US"/>
+        </w:rPr>
+        <w:t xml:space="preserve">containing the </w:t>
+      </w:r>
+      <w:proofErr w:type="spellStart"/>
+      <w:r>
+        <w:rPr>
+          <w:lang w:val="en-US"/>
+        </w:rPr>
+        <w:t xml:space="preserve">cholesterol </w:t>
+      </w:r>
+      <w:proofErr w:type="spellEnd"/>
+      <w:r>
+        <w:rPr>
+          <w:lang w:val="en-US"/>
+        </w:rPr>
+        <w:t>data would be extracted into a</w:t>
+      </w:r>
+      <w:r>
+        <w:rPr>
+          <w:lang w:val="en-US"/>
+        </w:rPr>
+        <w:t xml:space="preserve"> new</w:t>
+      </w:r>
+      <w:r>
+        <w:rPr>
+          <w:lang w:val="en-US"/>
+        </w:rPr>
+        <w:t xml:space="preserve"> class</w:t>
+      </w:r>
+      <w:r>
+        <w:rPr>
+          <w:lang w:val="en-US"/>
+        </w:rPr>
+        <w:t xml:space="preserve"> </w:t>
+      </w:r>
+      <w:proofErr w:type="spellStart"/>
+      <w:r>
+        <w:rPr>
+          <w:lang w:val="en-US"/>
+        </w:rPr>
+        <w:t>CholesterolData</w:t>
+      </w:r>
+      <w:proofErr w:type="spellEnd"/>
+      <w:r>
+        <w:rPr>
+          <w:lang w:val="en-US"/>
+        </w:rPr>
+        <w:t xml:space="preserve">. In order to facilitate different types of data in the application, </w:t>
+      </w:r>
+      <w:r>
+        <w:rPr>
+          <w:lang w:val="en-US"/>
+        </w:rPr>
+        <w:t xml:space="preserve">methods and attributes in </w:t>
+      </w:r>
+      <w:proofErr w:type="spellStart"/>
+      <w:r>
+        <w:rPr>
+          <w:lang w:val="en-US"/>
+        </w:rPr>
+        <w:t>CholesterolData</w:t>
+      </w:r>
+      <w:proofErr w:type="spellEnd"/>
+      <w:r>
+        <w:rPr>
+          <w:lang w:val="en-US"/>
+        </w:rPr>
+        <w:t xml:space="preserve"> were pulled up into a new abstract class, </w:t>
+      </w:r>
+      <w:proofErr w:type="spellStart"/>
+      <w:r>
+        <w:rPr>
+          <w:lang w:val="en-US"/>
+        </w:rPr>
+        <w:t>PatientData</w:t>
+      </w:r>
+      <w:proofErr w:type="spellEnd"/>
+      <w:r>
+        <w:rPr>
+          <w:lang w:val="en-US"/>
+        </w:rPr>
+        <w:t xml:space="preserve"> that could be inherited off with the addition of more data types. </w:t>
+      </w:r>
+      <w:r>
+        <w:rPr>
+          <w:lang w:val="en-US"/>
+        </w:rPr>
+        <w:t xml:space="preserve">This allows the dependency inversion principle to be used to follow the open-closed principle, as </w:t>
+      </w:r>
+      <w:r>
+        <w:rPr>
+          <w:lang w:val="en-US"/>
+        </w:rPr>
+        <w:t xml:space="preserve">the abstract </w:t>
+      </w:r>
+      <w:proofErr w:type="spellStart"/>
+      <w:r>
+        <w:rPr>
+          <w:lang w:val="en-US"/>
+        </w:rPr>
+        <w:t>PatientData</w:t>
+      </w:r>
+      <w:proofErr w:type="spellEnd"/>
+      <w:r>
+        <w:rPr>
+          <w:lang w:val="en-US"/>
+        </w:rPr>
+        <w:t xml:space="preserve"> class is independent from</w:t>
+      </w:r>
+      <w:r>
+        <w:rPr>
+          <w:lang w:val="en-US"/>
+        </w:rPr>
+        <w:t xml:space="preserve"> concrete </w:t>
+      </w:r>
+      <w:r>
+        <w:rPr>
+          <w:lang w:val="en-US"/>
+        </w:rPr>
+        <w:t>implementation</w:t>
+      </w:r>
+      <w:r>
+        <w:rPr>
+          <w:lang w:val="en-US"/>
+        </w:rPr>
+        <w:t xml:space="preserve">, </w:t>
+      </w:r>
+      <w:r>
+        <w:rPr>
+          <w:lang w:val="en-US"/>
+        </w:rPr>
+        <w:t xml:space="preserve">and it is able to be extended off for each different </w:t>
+      </w:r>
+      <w:r>
+        <w:rPr>
+          <w:lang w:val="en-US"/>
+        </w:rPr>
+        <w:t xml:space="preserve">data type required. </w:t>
+      </w:r>
+      <w:r>
+        <w:rPr>
+          <w:lang w:val="en-US"/>
+        </w:rPr>
+        <w:t xml:space="preserve">The factory pattern </w:t>
+      </w:r>
+      <w:r>
+        <w:rPr>
+          <w:lang w:val="en-US"/>
+        </w:rPr>
+        <w:t>was then used to manage the creation of these data classes</w:t>
+      </w:r>
+      <w:r>
+        <w:rPr>
+          <w:lang w:val="en-US"/>
+        </w:rPr>
+        <w:t xml:space="preserve">, so no other classes would need to be dependent on the data classes. </w:t>
+      </w:r>
+      <w:r>
+        <w:rPr>
+          <w:lang w:val="en-US"/>
+        </w:rPr>
+        <w:t xml:space="preserve">This new approach </w:t>
+      </w:r>
+      <w:r>
+        <w:rPr>
+          <w:lang w:val="en-US"/>
+        </w:rPr>
+        <w:t>leads</w:t>
+      </w:r>
+      <w:r>
+        <w:rPr>
+          <w:lang w:val="en-US"/>
+        </w:rPr>
+        <w:t xml:space="preserve"> to</w:t>
+      </w:r>
+      <w:r>
+        <w:rPr>
+          <w:lang w:val="en-US"/>
+        </w:rPr>
+        <w:t xml:space="preserve"> a significantly more extensible design, where </w:t>
+      </w:r>
+      <w:r>
+        <w:rPr>
+          <w:lang w:val="en-US"/>
+        </w:rPr>
+        <w:t>new data types to track can be added easil</w:t>
+      </w:r>
+      <w:r>
+        <w:rPr>
+          <w:lang w:val="en-US"/>
+        </w:rPr>
+        <w:t>y, whilst also decreasing the stability</w:t>
+      </w:r>
+      <w:r>
+        <w:rPr>
+          <w:lang w:val="en-US"/>
+        </w:rPr>
+        <w:t xml:space="preserve"> of the </w:t>
+      </w:r>
+      <w:r>
+        <w:rPr>
+          <w:lang w:val="en-US"/>
+        </w:rPr>
+        <w:t>previously monolithic</w:t>
+      </w:r>
+      <w:r>
+        <w:rPr>
+          <w:lang w:val="en-US"/>
+        </w:rPr>
+        <w:t xml:space="preserve"> </w:t>
+      </w:r>
+      <w:proofErr w:type="spellStart"/>
+      <w:r>
+        <w:rPr>
+          <w:lang w:val="en-US"/>
+        </w:rPr>
+        <w:t>CholesterolPatient</w:t>
+      </w:r>
+      <w:proofErr w:type="spellEnd"/>
+      <w:r>
+        <w:rPr>
+          <w:lang w:val="en-US"/>
+        </w:rPr>
+        <w:t xml:space="preserve"> class</w:t>
+      </w:r>
+      <w:r>
+        <w:rPr>
+          <w:lang w:val="en-US"/>
+        </w:rPr>
+        <w:t xml:space="preserve">, into several </w:t>
+      </w:r>
+      <w:r>
+        <w:rPr>
+          <w:lang w:val="en-US"/>
+        </w:rPr>
+        <w:t>classes</w:t>
+      </w:r>
+      <w:r>
+        <w:rPr>
+          <w:lang w:val="en-US"/>
+        </w:rPr>
+        <w:t xml:space="preserve"> with increased cohesion and decreased dependencies. </w:t>
+      </w:r>
+    </w:p>
+    <w:p>
+      <w:pPr>
+        <w:rPr>
+          <w:lang w:val="en-US"/>
+        </w:rPr>
+      </w:pPr>
+    </w:p>
+    <w:p>
+      <w:pPr>
+        <w:rPr>
+          <w:lang w:val="en-US"/>
+        </w:rPr>
+      </w:pPr>
+      <w:r>
+        <w:rPr>
+          <w:lang w:val="en-US"/>
+        </w:rPr>
+        <w:t xml:space="preserve">Other </w:t>
+      </w:r>
+      <w:proofErr w:type="spellStart"/>
+      <w:r>
+        <w:rPr>
+          <w:lang w:val="en-US"/>
+        </w:rPr>
+        <w:t>refactorings</w:t>
+      </w:r>
+      <w:proofErr w:type="spellEnd"/>
+      <w:r>
+        <w:rPr>
+          <w:lang w:val="en-US"/>
+        </w:rPr>
+        <w:t xml:space="preserve"> were required to the design of the application in order to reduce repetition of code. In the requests class, methods such as </w:t>
+      </w:r>
+      <w:proofErr w:type="spellStart"/>
+      <w:r>
+        <w:rPr>
+          <w:lang w:val="en-US"/>
+        </w:rPr>
+        <w:t>getPatientResourceBundle</w:t>
+      </w:r>
+      <w:proofErr w:type="spellEnd"/>
+      <w:r>
+        <w:rPr>
+          <w:lang w:val="en-US"/>
+        </w:rPr>
+        <w:t xml:space="preserve"> were extracted from </w:t>
       </w:r>
       <w:proofErr w:type="spellStart"/>
       <w:r>
@@ -26,48 +423,125 @@
         <w:rPr>
           <w:lang w:val="en-US"/>
         </w:rPr>
-        <w:t xml:space="preserve"> method to a </w:t>
-      </w:r>
-      <w:proofErr w:type="spellStart"/>
-      <w:r>
-        <w:rPr>
-          <w:lang w:val="en-US"/>
-        </w:rPr>
-        <w:t>getPatient</w:t>
-      </w:r>
-      <w:r>
-        <w:rPr>
-          <w:lang w:val="en-US"/>
-        </w:rPr>
-        <w:t>Resource</w:t>
-      </w:r>
-      <w:r>
-        <w:rPr>
-          <w:lang w:val="en-US"/>
-        </w:rPr>
-        <w:t>Base</w:t>
-      </w:r>
-      <w:proofErr w:type="spellEnd"/>
+        <w:t xml:space="preserve"> which allowed the elimination of repeated code in </w:t>
+      </w:r>
+      <w:proofErr w:type="spellStart"/>
+      <w:r>
+        <w:rPr>
+          <w:lang w:val="en-US"/>
+        </w:rPr>
+        <w:t>getAllOfObservatio</w:t>
+      </w:r>
+      <w:r>
+        <w:rPr>
+          <w:lang w:val="en-US"/>
+        </w:rPr>
+        <w:t>n</w:t>
+      </w:r>
+      <w:proofErr w:type="spellEnd"/>
+      <w:r>
+        <w:rPr>
+          <w:lang w:val="en-US"/>
+        </w:rPr>
+        <w:t xml:space="preserve">. On the user interface side, </w:t>
+      </w:r>
+      <w:proofErr w:type="spellStart"/>
+      <w:r>
+        <w:rPr>
+          <w:lang w:val="en-US"/>
+        </w:rPr>
+        <w:t>MonitorPatientsTableView</w:t>
+      </w:r>
+      <w:proofErr w:type="spellEnd"/>
+      <w:r>
+        <w:rPr>
+          <w:lang w:val="en-US"/>
+        </w:rPr>
+        <w:t xml:space="preserve"> required large chunks of code to be extracted into independent methods, as this then allowed them to be called multiple times from different places</w:t>
+      </w:r>
+      <w:r>
+        <w:rPr>
+          <w:lang w:val="en-US"/>
+        </w:rPr>
+        <w:t xml:space="preserve">. This also facilitated the ability to dynamically update the </w:t>
+      </w:r>
+      <w:r>
+        <w:rPr>
+          <w:lang w:val="en-US"/>
+        </w:rPr>
+        <w:t xml:space="preserve">data shown on screen, as well as reduce the amount of repeated code. </w:t>
+      </w:r>
       <w:r>
         <w:rPr>
           <w:lang w:val="en-US"/>
         </w:rPr>
         <w:t xml:space="preserve"> </w:t>
       </w:r>
-      <w:r>
-        <w:rPr>
-          <w:lang w:val="en-US"/>
-        </w:rPr>
-        <w:t xml:space="preserve">and </w:t>
-      </w:r>
-      <w:proofErr w:type="spellStart"/>
-      <w:r>
-        <w:rPr>
-          <w:lang w:val="en-US"/>
-        </w:rPr>
-        <w:t>getPatientResourceBundle</w:t>
-      </w:r>
-      <w:proofErr w:type="spellEnd"/>
+    </w:p>
+    <w:p>
+      <w:pPr>
+        <w:rPr>
+          <w:lang w:val="en-US"/>
+        </w:rPr>
+      </w:pPr>
+    </w:p>
+    <w:p>
+      <w:pPr>
+        <w:rPr>
+          <w:lang w:val="en-US"/>
+        </w:rPr>
+      </w:pPr>
+    </w:p>
+    <w:p>
+      <w:pPr>
+        <w:rPr>
+          <w:lang w:val="en-US"/>
+        </w:rPr>
+      </w:pPr>
+      <w:r>
+        <w:rPr>
+          <w:lang w:val="en-US"/>
+        </w:rPr>
+        <w:t xml:space="preserve">One of the challenges faced in the design of this application was the </w:t>
+      </w:r>
+      <w:r>
+        <w:rPr>
+          <w:lang w:val="en-US"/>
+        </w:rPr>
+        <w:t>requirement o</w:t>
+      </w:r>
+      <w:r>
+        <w:rPr>
+          <w:lang w:val="en-US"/>
+        </w:rPr>
+        <w:t xml:space="preserve">f updating values across the application every n </w:t>
+      </w:r>
+      <w:proofErr w:type="gramStart"/>
+      <w:r>
+        <w:rPr>
+          <w:lang w:val="en-US"/>
+        </w:rPr>
+        <w:t>seconds</w:t>
+      </w:r>
+      <w:proofErr w:type="gramEnd"/>
+      <w:r>
+        <w:rPr>
+          <w:lang w:val="en-US"/>
+        </w:rPr>
+        <w:t xml:space="preserve">, specified by the user. We overcame this </w:t>
+      </w:r>
+      <w:r>
+        <w:rPr>
+          <w:lang w:val="en-US"/>
+        </w:rPr>
+        <w:t xml:space="preserve">challenge without creating </w:t>
+      </w:r>
+      <w:r>
+        <w:rPr>
+          <w:lang w:val="en-US"/>
+        </w:rPr>
+        <w:t>unnecessary</w:t>
+      </w:r>
       <w:r>
         <w:rPr>
           <w:lang w:val="en-US"/>
@@ -78,36 +552,284 @@
         <w:rPr>
           <w:lang w:val="en-US"/>
         </w:rPr>
-        <w:t xml:space="preserve">method that is applicable to any </w:t>
-      </w:r>
-      <w:r>
-        <w:rPr>
-          <w:lang w:val="en-US"/>
-        </w:rPr>
-        <w:t xml:space="preserve">resource that is needed to be obtained. </w:t>
-      </w:r>
-      <w:proofErr w:type="spellStart"/>
-      <w:r>
-        <w:rPr>
-          <w:lang w:val="en-US"/>
-        </w:rPr>
-        <w:t>getAllOfObservation</w:t>
-      </w:r>
-      <w:proofErr w:type="spellEnd"/>
-      <w:r>
-        <w:rPr>
-          <w:lang w:val="en-US"/>
-        </w:rPr>
-        <w:t xml:space="preserve"> now uses </w:t>
-      </w:r>
-      <w:proofErr w:type="spellStart"/>
-      <w:r>
-        <w:rPr>
-          <w:lang w:val="en-US"/>
-        </w:rPr>
-        <w:t>getPatientResourceBundle</w:t>
-      </w:r>
-      <w:proofErr w:type="spellEnd"/>
+        <w:t>dependencies</w:t>
+      </w:r>
+      <w:r>
+        <w:rPr>
+          <w:lang w:val="en-US"/>
+        </w:rPr>
+        <w:t xml:space="preserve"> by using the observer pattern</w:t>
+      </w:r>
+      <w:r>
+        <w:rPr>
+          <w:lang w:val="en-US"/>
+        </w:rPr>
+        <w:t>, seen in the Double/</w:t>
+      </w:r>
+      <w:proofErr w:type="spellStart"/>
+      <w:r>
+        <w:rPr>
+          <w:lang w:val="en-US"/>
+        </w:rPr>
+        <w:t>StringProperty</w:t>
+      </w:r>
+      <w:proofErr w:type="spellEnd"/>
+      <w:r>
+        <w:rPr>
+          <w:lang w:val="en-US"/>
+        </w:rPr>
+        <w:t xml:space="preserve"> attributes and </w:t>
+      </w:r>
+      <w:proofErr w:type="spellStart"/>
+      <w:r>
+        <w:rPr>
+          <w:lang w:val="en-US"/>
+        </w:rPr>
+        <w:t>ObservableList</w:t>
+      </w:r>
+      <w:proofErr w:type="spellEnd"/>
+      <w:r>
+        <w:rPr>
+          <w:lang w:val="en-US"/>
+        </w:rPr>
+        <w:t xml:space="preserve"> </w:t>
+      </w:r>
+      <w:r>
+        <w:rPr>
+          <w:lang w:val="en-US"/>
+        </w:rPr>
+        <w:t>implementations</w:t>
+      </w:r>
+      <w:r>
+        <w:rPr>
+          <w:lang w:val="en-US"/>
+        </w:rPr>
+        <w:t xml:space="preserve"> </w:t>
+      </w:r>
+      <w:r>
+        <w:rPr>
+          <w:lang w:val="en-US"/>
+        </w:rPr>
+        <w:t>in</w:t>
+      </w:r>
+      <w:r>
+        <w:rPr>
+          <w:lang w:val="en-US"/>
+        </w:rPr>
+        <w:t xml:space="preserve"> </w:t>
+      </w:r>
+      <w:proofErr w:type="spellStart"/>
+      <w:r>
+        <w:rPr>
+          <w:lang w:val="en-US"/>
+        </w:rPr>
+        <w:t>javaFX</w:t>
+      </w:r>
+      <w:proofErr w:type="spellEnd"/>
+      <w:r>
+        <w:rPr>
+          <w:lang w:val="en-US"/>
+        </w:rPr>
+        <w:t xml:space="preserve"> use</w:t>
+      </w:r>
+      <w:r>
+        <w:rPr>
+          <w:lang w:val="en-US"/>
+        </w:rPr>
+        <w:t xml:space="preserve">d. </w:t>
+      </w:r>
+      <w:r>
+        <w:rPr>
+          <w:lang w:val="en-US"/>
+        </w:rPr>
+        <w:t xml:space="preserve">These allowed our view classes to be implemented as </w:t>
+      </w:r>
+      <w:r>
+        <w:rPr>
+          <w:lang w:val="en-US"/>
+        </w:rPr>
+        <w:t>listeners</w:t>
+      </w:r>
+      <w:r>
+        <w:rPr>
+          <w:lang w:val="en-US"/>
+        </w:rPr>
+        <w:t xml:space="preserve">, where updates could be executed when the observer notified them of </w:t>
+      </w:r>
+      <w:r>
+        <w:rPr>
+          <w:lang w:val="en-US"/>
+        </w:rPr>
+        <w:t xml:space="preserve">changes. This allowed the view classes to be updated without </w:t>
+      </w:r>
+      <w:r>
+        <w:rPr>
+          <w:lang w:val="en-US"/>
+        </w:rPr>
+        <w:t xml:space="preserve">being </w:t>
+      </w:r>
+      <w:r>
+        <w:rPr>
+          <w:lang w:val="en-US"/>
+        </w:rPr>
+        <w:t>dependent</w:t>
+      </w:r>
+      <w:r>
+        <w:rPr>
+          <w:lang w:val="en-US"/>
+        </w:rPr>
+        <w:t xml:space="preserve"> on the implementation details of the data classes behind them</w:t>
+      </w:r>
+      <w:r>
+        <w:rPr>
+          <w:lang w:val="en-US"/>
+        </w:rPr>
+        <w:t xml:space="preserve">, effectively avoiding cyclic dependencies. </w:t>
+      </w:r>
+      <w:r>
+        <w:rPr>
+          <w:lang w:val="en-US"/>
+        </w:rPr>
+        <w:t xml:space="preserve">For example, the </w:t>
+      </w:r>
+      <w:proofErr w:type="spellStart"/>
+      <w:r>
+        <w:rPr>
+          <w:lang w:val="en-US"/>
+        </w:rPr>
+        <w:t>GraphView</w:t>
+      </w:r>
+      <w:proofErr w:type="spellEnd"/>
+      <w:r>
+        <w:rPr>
+          <w:lang w:val="en-US"/>
+        </w:rPr>
+        <w:t xml:space="preserve"> class implements </w:t>
+      </w:r>
+      <w:proofErr w:type="spellStart"/>
+      <w:r>
+        <w:rPr>
+          <w:lang w:val="en-US"/>
+        </w:rPr>
+        <w:t>ListChangeListener</w:t>
+      </w:r>
+      <w:proofErr w:type="spellEnd"/>
+      <w:r>
+        <w:rPr>
+          <w:lang w:val="en-US"/>
+        </w:rPr>
+        <w:t xml:space="preserve">, in order to </w:t>
+      </w:r>
+      <w:r>
+        <w:rPr>
+          <w:lang w:val="en-US"/>
+        </w:rPr>
+        <w:t xml:space="preserve">be an observer of the </w:t>
+      </w:r>
+      <w:proofErr w:type="spellStart"/>
+      <w:r>
+        <w:rPr>
+          <w:lang w:val="en-US"/>
+        </w:rPr>
+        <w:t>MonitoredPatientList</w:t>
+      </w:r>
+      <w:proofErr w:type="spellEnd"/>
+      <w:r>
+        <w:rPr>
+          <w:lang w:val="en-US"/>
+        </w:rPr>
+        <w:t xml:space="preserve"> and receive </w:t>
+      </w:r>
+      <w:proofErr w:type="spellStart"/>
+      <w:r>
+        <w:rPr>
+          <w:lang w:val="en-US"/>
+        </w:rPr>
+        <w:t>onChanged</w:t>
+      </w:r>
+      <w:proofErr w:type="spellEnd"/>
+      <w:r>
+        <w:rPr>
+          <w:lang w:val="en-US"/>
+        </w:rPr>
+        <w:t xml:space="preserve"> updates when this list changes. </w:t>
+      </w:r>
+    </w:p>
+    <w:p>
+      <w:pPr>
+        <w:rPr>
+          <w:lang w:val="en-US"/>
+        </w:rPr>
+      </w:pPr>
+    </w:p>
+    <w:p>
+      <w:pPr>
+        <w:rPr>
+          <w:lang w:val="en-US"/>
+        </w:rPr>
+      </w:pPr>
+      <w:r>
+        <w:rPr>
+          <w:lang w:val="en-US"/>
+        </w:rPr>
+        <w:t>Other than this, our user interface, or View classes were relatively easy to extend with new functionality</w:t>
+      </w:r>
+      <w:r>
+        <w:rPr>
+          <w:lang w:val="en-US"/>
+        </w:rPr>
+        <w:t>, where two new view classes could be created for the new graph functionality</w:t>
+      </w:r>
+      <w:r>
+        <w:rPr>
+          <w:lang w:val="en-US"/>
+        </w:rPr>
+        <w:t xml:space="preserve">, in the exact same way that the table views were added </w:t>
+      </w:r>
+      <w:r>
+        <w:rPr>
+          <w:lang w:val="en-US"/>
+        </w:rPr>
+        <w:t xml:space="preserve">to the UI initially. </w:t>
+      </w:r>
+      <w:r>
+        <w:rPr>
+          <w:lang w:val="en-US"/>
+        </w:rPr>
+        <w:t>This all</w:t>
+      </w:r>
+      <w:r>
+        <w:rPr>
+          <w:lang w:val="en-US"/>
+        </w:rPr>
+        <w:t xml:space="preserve">owed the UI elements to be handled like modular building containers, where they could be placed into a </w:t>
+      </w:r>
+      <w:proofErr w:type="gramStart"/>
+      <w:r>
+        <w:rPr>
+          <w:lang w:val="en-US"/>
+        </w:rPr>
+        <w:t>relevant</w:t>
+      </w:r>
+      <w:r>
+        <w:rPr>
+          <w:lang w:val="en-US"/>
+        </w:rPr>
+        <w:t xml:space="preserve">  </w:t>
+      </w:r>
+      <w:r>
+        <w:rPr>
+          <w:lang w:val="en-US"/>
+        </w:rPr>
+        <w:t>view</w:t>
+      </w:r>
+      <w:proofErr w:type="gramEnd"/>
+      <w:r>
+        <w:rPr>
+          <w:lang w:val="en-US"/>
+        </w:rPr>
+        <w:t xml:space="preserve"> and handled mostly independent of one another. </w:t>
+      </w:r>
     </w:p>
     <w:sectPr>
       <w:pgSz w:w="11900" w:h="16840"/>
@@ -120,7 +842,7 @@
 </file>
 
 <file path=word/styles.xml><?xml version="1.0" encoding="utf-8"?>
-<w:styles xmlns:mc="http://schemas.openxmlformats.org/markup-compatibility/2006" xmlns:r="http://schemas.openxmlformats.org/officeDocument/2006/relationships" xmlns:w="http://schemas.openxmlformats.org/wordprocessingml/2006/main" xmlns:w14="http://schemas.microsoft.com/office/word/2010/wordml" xmlns:w15="http://schemas.microsoft.com/office/word/2012/wordml" xmlns:w16cex="http://schemas.microsoft.com/office/word/2018/wordml/cex" xmlns:w16cid="http://schemas.microsoft.com/office/word/2016/wordml/cid" xmlns:w16="http://schemas.microsoft.com/office/word/2018/wordml" xmlns:w16se="http://schemas.microsoft.com/office/word/2015/wordml/symex" mc:Ignorable="w14 w15 w16se w16cid w16 w16cex">
+<w:styles xmlns:mc="http://schemas.openxmlformats.org/markup-compatibility/2006" xmlns:r="http://schemas.openxmlformats.org/officeDocument/2006/relationships" xmlns:w="http://schemas.openxmlformats.org/wordprocessingml/2006/main" xmlns:w14="http://schemas.microsoft.com/office/word/2010/wordml" xmlns:w15="http://schemas.microsoft.com/office/word/2012/wordml" xmlns:w16cid="http://schemas.microsoft.com/office/word/2016/wordml/cid" xmlns:w16se="http://schemas.microsoft.com/office/word/2015/wordml/symex" mc:Ignorable="w14 w15 w16se w16cid">
   <w:docDefaults>
     <w:rPrDefault>
       <w:rPr>

</xml_diff>

<commit_message>
Documentation update. LineView now updates dynamically
Added docstrings to many functions. LineView is now an observer of systolicHistoryValues. Updated class diagram and design rationale
</commit_message>
<xml_diff>
--- a/Documentation/Design Rationale.docx
+++ b/Documentation/Design Rationale.docx
@@ -804,26 +804,12 @@
         </w:rPr>
         <w:t xml:space="preserve">owed the UI elements to be handled like modular building containers, where they could be placed into a </w:t>
       </w:r>
-      <w:proofErr w:type="gramStart"/>
-      <w:r>
-        <w:rPr>
-          <w:lang w:val="en-US"/>
-        </w:rPr>
-        <w:t>relevant</w:t>
-      </w:r>
-      <w:r>
-        <w:rPr>
-          <w:lang w:val="en-US"/>
-        </w:rPr>
-        <w:t xml:space="preserve">  </w:t>
-      </w:r>
-      <w:r>
-        <w:rPr>
-          <w:lang w:val="en-US"/>
-        </w:rPr>
-        <w:t>view</w:t>
-      </w:r>
-      <w:proofErr w:type="gramEnd"/>
+      <w:r>
+        <w:rPr>
+          <w:lang w:val="en-US"/>
+        </w:rPr>
+        <w:t>relevant view</w:t>
+      </w:r>
       <w:r>
         <w:rPr>
           <w:lang w:val="en-US"/>

</xml_diff>